<commit_message>
Category Database and Controller Created
</commit_message>
<xml_diff>
--- a/documentation.docx
+++ b/documentation.docx
@@ -27,6 +27,664 @@
     </w:p>
     <w:p>
       <w:pPr>
+        <w:pStyle w:val="ListParagraph"/>
+        <w:numPr>
+          <w:ilvl w:val="0"/>
+          <w:numId w:val="1"/>
+        </w:numPr>
+        <w:rPr>
+          <w:rFonts w:ascii="Century" w:hAnsi="Century"/>
+          <w:b/>
+        </w:rPr>
+      </w:pPr>
+      <w:r>
+        <w:rPr>
+          <w:rFonts w:ascii="Century" w:hAnsi="Century"/>
+          <w:b/>
+        </w:rPr>
+        <w:t>Categories Migrations and CRUD</w:t>
+      </w:r>
+    </w:p>
+    <w:p>
+      <w:pPr>
+        <w:ind w:left="360"/>
+        <w:rPr>
+          <w:rFonts w:ascii="Century" w:hAnsi="Century"/>
+          <w:b/>
+        </w:rPr>
+      </w:pPr>
+    </w:p>
+    <w:p>
+      <w:pPr>
+        <w:ind w:left="360"/>
+        <w:rPr>
+          <w:rFonts w:ascii="Century" w:hAnsi="Century"/>
+          <w:b/>
+        </w:rPr>
+      </w:pPr>
+      <w:r>
+        <w:rPr>
+          <w:rFonts w:ascii="Century" w:hAnsi="Century"/>
+          <w:b/>
+        </w:rPr>
+        <w:t>Here we will be working on creating categories for our ecommerce project</w:t>
+      </w:r>
+    </w:p>
+    <w:p>
+      <w:pPr>
+        <w:ind w:left="360"/>
+        <w:rPr>
+          <w:rFonts w:ascii="Century" w:hAnsi="Century"/>
+          <w:b/>
+        </w:rPr>
+      </w:pPr>
+    </w:p>
+    <w:p>
+      <w:pPr>
+        <w:ind w:left="360"/>
+        <w:rPr>
+          <w:rFonts w:ascii="Century" w:hAnsi="Century"/>
+          <w:b/>
+        </w:rPr>
+      </w:pPr>
+      <w:r>
+        <w:rPr>
+          <w:rFonts w:ascii="Century" w:hAnsi="Century"/>
+          <w:b/>
+        </w:rPr>
+        <w:t xml:space="preserve">php artisan make:model Category –m </w:t>
+      </w:r>
+    </w:p>
+    <w:p>
+      <w:pPr>
+        <w:ind w:left="360"/>
+        <w:rPr>
+          <w:rFonts w:ascii="Century" w:hAnsi="Century"/>
+          <w:b/>
+        </w:rPr>
+      </w:pPr>
+    </w:p>
+    <w:p>
+      <w:pPr>
+        <w:ind w:left="360"/>
+        <w:rPr>
+          <w:rFonts w:ascii="Century" w:hAnsi="Century"/>
+          <w:b/>
+        </w:rPr>
+      </w:pPr>
+      <w:r>
+        <w:rPr>
+          <w:rFonts w:ascii="Century" w:hAnsi="Century"/>
+          <w:b/>
+        </w:rPr>
+        <w:t>php artisan make:controller CategoryController</w:t>
+      </w:r>
+    </w:p>
+    <w:p>
+      <w:pPr>
+        <w:ind w:left="360"/>
+        <w:rPr>
+          <w:rFonts w:ascii="Century" w:hAnsi="Century"/>
+          <w:b/>
+        </w:rPr>
+      </w:pPr>
+    </w:p>
+    <w:tbl>
+      <w:tblPr>
+        <w:tblStyle w:val="TableGrid"/>
+        <w:tblW w:w="0" w:type="auto"/>
+        <w:tblInd w:w="360" w:type="dxa"/>
+        <w:tblLook w:val="04A0" w:firstRow="1" w:lastRow="0" w:firstColumn="1" w:lastColumn="0" w:noHBand="0" w:noVBand="1"/>
+      </w:tblPr>
+      <w:tblGrid>
+        <w:gridCol w:w="8650"/>
+      </w:tblGrid>
+      <w:tr>
+        <w:tc>
+          <w:tcPr>
+            <w:tcW w:w="9010" w:type="dxa"/>
+            <w:shd w:val="clear" w:color="auto" w:fill="000000" w:themeFill="text1"/>
+          </w:tcPr>
+          <w:p>
+            <w:pPr>
+              <w:rPr>
+                <w:rFonts w:ascii="Century" w:hAnsi="Century"/>
+                <w:b/>
+                <w:color w:val="FFFFFF" w:themeColor="background1"/>
+              </w:rPr>
+            </w:pPr>
+            <w:r>
+              <w:rPr>
+                <w:rFonts w:ascii="Century" w:hAnsi="Century"/>
+                <w:b/>
+                <w:color w:val="FFFFFF" w:themeColor="background1"/>
+              </w:rPr>
+              <w:t>create_categories.table.php</w:t>
+            </w:r>
+          </w:p>
+        </w:tc>
+      </w:tr>
+      <w:tr>
+        <w:tc>
+          <w:tcPr>
+            <w:tcW w:w="9010" w:type="dxa"/>
+          </w:tcPr>
+          <w:p>
+            <w:pPr>
+              <w:shd w:val="clear" w:color="auto" w:fill="FFFFFF"/>
+              <w:tabs>
+                <w:tab w:val="left" w:pos="916"/>
+                <w:tab w:val="left" w:pos="1832"/>
+                <w:tab w:val="left" w:pos="2748"/>
+                <w:tab w:val="left" w:pos="3664"/>
+                <w:tab w:val="left" w:pos="4580"/>
+                <w:tab w:val="left" w:pos="5496"/>
+                <w:tab w:val="left" w:pos="6412"/>
+                <w:tab w:val="left" w:pos="7328"/>
+                <w:tab w:val="left" w:pos="8244"/>
+                <w:tab w:val="left" w:pos="9160"/>
+                <w:tab w:val="left" w:pos="10076"/>
+                <w:tab w:val="left" w:pos="10992"/>
+                <w:tab w:val="left" w:pos="11908"/>
+                <w:tab w:val="left" w:pos="12824"/>
+                <w:tab w:val="left" w:pos="13740"/>
+                <w:tab w:val="left" w:pos="14656"/>
+              </w:tabs>
+              <w:rPr>
+                <w:rFonts w:ascii="Menlo" w:hAnsi="Menlo" w:cs="Menlo"/>
+                <w:color w:val="000000"/>
+                <w:sz w:val="18"/>
+                <w:szCs w:val="18"/>
+              </w:rPr>
+            </w:pPr>
+            <w:r>
+              <w:rPr>
+                <w:rFonts w:ascii="Menlo" w:hAnsi="Menlo" w:cs="Menlo"/>
+                <w:color w:val="000000"/>
+                <w:sz w:val="18"/>
+                <w:szCs w:val="18"/>
+                <w:shd w:val="clear" w:color="auto" w:fill="F7FAFF"/>
+              </w:rPr>
+              <w:t>Schema::</w:t>
+            </w:r>
+            <w:r>
+              <w:rPr>
+                <w:rFonts w:ascii="Menlo" w:hAnsi="Menlo" w:cs="Menlo"/>
+                <w:i/>
+                <w:iCs/>
+                <w:color w:val="000000"/>
+                <w:sz w:val="18"/>
+                <w:szCs w:val="18"/>
+                <w:shd w:val="clear" w:color="auto" w:fill="F7FAFF"/>
+              </w:rPr>
+              <w:t>create</w:t>
+            </w:r>
+            <w:r>
+              <w:rPr>
+                <w:rFonts w:ascii="Menlo" w:hAnsi="Menlo" w:cs="Menlo"/>
+                <w:color w:val="000000"/>
+                <w:sz w:val="18"/>
+                <w:szCs w:val="18"/>
+                <w:shd w:val="clear" w:color="auto" w:fill="F7FAFF"/>
+              </w:rPr>
+              <w:t>(</w:t>
+            </w:r>
+            <w:r>
+              <w:rPr>
+                <w:rFonts w:ascii="Menlo" w:hAnsi="Menlo" w:cs="Menlo"/>
+                <w:b/>
+                <w:bCs/>
+                <w:color w:val="008000"/>
+                <w:sz w:val="18"/>
+                <w:szCs w:val="18"/>
+                <w:shd w:val="clear" w:color="auto" w:fill="F7FAFF"/>
+              </w:rPr>
+              <w:t>'categories'</w:t>
+            </w:r>
+            <w:r>
+              <w:rPr>
+                <w:rFonts w:ascii="Menlo" w:hAnsi="Menlo" w:cs="Menlo"/>
+                <w:color w:val="000000"/>
+                <w:sz w:val="18"/>
+                <w:szCs w:val="18"/>
+                <w:shd w:val="clear" w:color="auto" w:fill="F7FAFF"/>
+              </w:rPr>
+              <w:t xml:space="preserve">, </w:t>
+            </w:r>
+            <w:r>
+              <w:rPr>
+                <w:rFonts w:ascii="Menlo" w:hAnsi="Menlo" w:cs="Menlo"/>
+                <w:b/>
+                <w:bCs/>
+                <w:color w:val="000080"/>
+                <w:sz w:val="18"/>
+                <w:szCs w:val="18"/>
+                <w:shd w:val="clear" w:color="auto" w:fill="F7FAFF"/>
+              </w:rPr>
+              <w:t xml:space="preserve">function </w:t>
+            </w:r>
+            <w:r>
+              <w:rPr>
+                <w:rFonts w:ascii="Menlo" w:hAnsi="Menlo" w:cs="Menlo"/>
+                <w:color w:val="000000"/>
+                <w:sz w:val="18"/>
+                <w:szCs w:val="18"/>
+                <w:shd w:val="clear" w:color="auto" w:fill="F7FAFF"/>
+              </w:rPr>
+              <w:t xml:space="preserve">(Blueprint </w:t>
+            </w:r>
+            <w:r>
+              <w:rPr>
+                <w:rFonts w:ascii="Menlo" w:hAnsi="Menlo" w:cs="Menlo"/>
+                <w:color w:val="660000"/>
+                <w:sz w:val="18"/>
+                <w:szCs w:val="18"/>
+                <w:shd w:val="clear" w:color="auto" w:fill="F7FAFF"/>
+              </w:rPr>
+              <w:t>$table</w:t>
+            </w:r>
+            <w:r>
+              <w:rPr>
+                <w:rFonts w:ascii="Menlo" w:hAnsi="Menlo" w:cs="Menlo"/>
+                <w:color w:val="000000"/>
+                <w:sz w:val="18"/>
+                <w:szCs w:val="18"/>
+                <w:shd w:val="clear" w:color="auto" w:fill="F7FAFF"/>
+              </w:rPr>
+              <w:t>) {</w:t>
+            </w:r>
+            <w:r>
+              <w:rPr>
+                <w:rFonts w:ascii="Menlo" w:hAnsi="Menlo" w:cs="Menlo"/>
+                <w:color w:val="000000"/>
+                <w:sz w:val="18"/>
+                <w:szCs w:val="18"/>
+                <w:shd w:val="clear" w:color="auto" w:fill="F7FAFF"/>
+              </w:rPr>
+              <w:br/>
+              <w:t xml:space="preserve">    </w:t>
+            </w:r>
+            <w:r>
+              <w:rPr>
+                <w:rFonts w:ascii="Menlo" w:hAnsi="Menlo" w:cs="Menlo"/>
+                <w:color w:val="660000"/>
+                <w:sz w:val="18"/>
+                <w:szCs w:val="18"/>
+                <w:shd w:val="clear" w:color="auto" w:fill="F7FAFF"/>
+              </w:rPr>
+              <w:t>$table</w:t>
+            </w:r>
+            <w:r>
+              <w:rPr>
+                <w:rFonts w:ascii="Menlo" w:hAnsi="Menlo" w:cs="Menlo"/>
+                <w:color w:val="000000"/>
+                <w:sz w:val="18"/>
+                <w:szCs w:val="18"/>
+                <w:shd w:val="clear" w:color="auto" w:fill="F7FAFF"/>
+              </w:rPr>
+              <w:t>-&gt;increments(</w:t>
+            </w:r>
+            <w:r>
+              <w:rPr>
+                <w:rFonts w:ascii="Menlo" w:hAnsi="Menlo" w:cs="Menlo"/>
+                <w:b/>
+                <w:bCs/>
+                <w:color w:val="008000"/>
+                <w:sz w:val="18"/>
+                <w:szCs w:val="18"/>
+                <w:shd w:val="clear" w:color="auto" w:fill="F7FAFF"/>
+              </w:rPr>
+              <w:t>'id'</w:t>
+            </w:r>
+            <w:r>
+              <w:rPr>
+                <w:rFonts w:ascii="Menlo" w:hAnsi="Menlo" w:cs="Menlo"/>
+                <w:color w:val="000000"/>
+                <w:sz w:val="18"/>
+                <w:szCs w:val="18"/>
+                <w:shd w:val="clear" w:color="auto" w:fill="F7FAFF"/>
+              </w:rPr>
+              <w:t>);</w:t>
+            </w:r>
+            <w:r>
+              <w:rPr>
+                <w:rFonts w:ascii="Menlo" w:hAnsi="Menlo" w:cs="Menlo"/>
+                <w:color w:val="000000"/>
+                <w:sz w:val="18"/>
+                <w:szCs w:val="18"/>
+                <w:shd w:val="clear" w:color="auto" w:fill="F7FAFF"/>
+              </w:rPr>
+              <w:br/>
+              <w:t xml:space="preserve">    </w:t>
+            </w:r>
+            <w:r>
+              <w:rPr>
+                <w:rFonts w:ascii="Menlo" w:hAnsi="Menlo" w:cs="Menlo"/>
+                <w:color w:val="660000"/>
+                <w:sz w:val="18"/>
+                <w:szCs w:val="18"/>
+                <w:shd w:val="clear" w:color="auto" w:fill="F7FAFF"/>
+              </w:rPr>
+              <w:t>$table</w:t>
+            </w:r>
+            <w:r>
+              <w:rPr>
+                <w:rFonts w:ascii="Menlo" w:hAnsi="Menlo" w:cs="Menlo"/>
+                <w:color w:val="000000"/>
+                <w:sz w:val="18"/>
+                <w:szCs w:val="18"/>
+                <w:shd w:val="clear" w:color="auto" w:fill="F7FAFF"/>
+              </w:rPr>
+              <w:t>-&gt;integer(</w:t>
+            </w:r>
+            <w:r>
+              <w:rPr>
+                <w:rFonts w:ascii="Menlo" w:hAnsi="Menlo" w:cs="Menlo"/>
+                <w:b/>
+                <w:bCs/>
+                <w:color w:val="008000"/>
+                <w:sz w:val="18"/>
+                <w:szCs w:val="18"/>
+                <w:shd w:val="clear" w:color="auto" w:fill="F7FAFF"/>
+              </w:rPr>
+              <w:t>'parent_id'</w:t>
+            </w:r>
+            <w:r>
+              <w:rPr>
+                <w:rFonts w:ascii="Menlo" w:hAnsi="Menlo" w:cs="Menlo"/>
+                <w:color w:val="000000"/>
+                <w:sz w:val="18"/>
+                <w:szCs w:val="18"/>
+                <w:shd w:val="clear" w:color="auto" w:fill="F7FAFF"/>
+              </w:rPr>
+              <w:t>);</w:t>
+            </w:r>
+            <w:r>
+              <w:rPr>
+                <w:rFonts w:ascii="Menlo" w:hAnsi="Menlo" w:cs="Menlo"/>
+                <w:color w:val="000000"/>
+                <w:sz w:val="18"/>
+                <w:szCs w:val="18"/>
+                <w:shd w:val="clear" w:color="auto" w:fill="F7FAFF"/>
+              </w:rPr>
+              <w:br/>
+              <w:t xml:space="preserve">    </w:t>
+            </w:r>
+            <w:r>
+              <w:rPr>
+                <w:rFonts w:ascii="Menlo" w:hAnsi="Menlo" w:cs="Menlo"/>
+                <w:color w:val="660000"/>
+                <w:sz w:val="18"/>
+                <w:szCs w:val="18"/>
+                <w:shd w:val="clear" w:color="auto" w:fill="F7FAFF"/>
+              </w:rPr>
+              <w:t>$table</w:t>
+            </w:r>
+            <w:r>
+              <w:rPr>
+                <w:rFonts w:ascii="Menlo" w:hAnsi="Menlo" w:cs="Menlo"/>
+                <w:color w:val="000000"/>
+                <w:sz w:val="18"/>
+                <w:szCs w:val="18"/>
+                <w:shd w:val="clear" w:color="auto" w:fill="F7FAFF"/>
+              </w:rPr>
+              <w:t>-&gt;string(</w:t>
+            </w:r>
+            <w:r>
+              <w:rPr>
+                <w:rFonts w:ascii="Menlo" w:hAnsi="Menlo" w:cs="Menlo"/>
+                <w:b/>
+                <w:bCs/>
+                <w:color w:val="008000"/>
+                <w:sz w:val="18"/>
+                <w:szCs w:val="18"/>
+                <w:shd w:val="clear" w:color="auto" w:fill="F7FAFF"/>
+              </w:rPr>
+              <w:t>'name'</w:t>
+            </w:r>
+            <w:r>
+              <w:rPr>
+                <w:rFonts w:ascii="Menlo" w:hAnsi="Menlo" w:cs="Menlo"/>
+                <w:color w:val="000000"/>
+                <w:sz w:val="18"/>
+                <w:szCs w:val="18"/>
+                <w:shd w:val="clear" w:color="auto" w:fill="F7FAFF"/>
+              </w:rPr>
+              <w:t>);</w:t>
+            </w:r>
+            <w:r>
+              <w:rPr>
+                <w:rFonts w:ascii="Menlo" w:hAnsi="Menlo" w:cs="Menlo"/>
+                <w:color w:val="000000"/>
+                <w:sz w:val="18"/>
+                <w:szCs w:val="18"/>
+                <w:shd w:val="clear" w:color="auto" w:fill="F7FAFF"/>
+              </w:rPr>
+              <w:br/>
+              <w:t xml:space="preserve">    </w:t>
+            </w:r>
+            <w:r>
+              <w:rPr>
+                <w:rFonts w:ascii="Menlo" w:hAnsi="Menlo" w:cs="Menlo"/>
+                <w:color w:val="660000"/>
+                <w:sz w:val="18"/>
+                <w:szCs w:val="18"/>
+                <w:shd w:val="clear" w:color="auto" w:fill="F7FAFF"/>
+              </w:rPr>
+              <w:t>$table</w:t>
+            </w:r>
+            <w:r>
+              <w:rPr>
+                <w:rFonts w:ascii="Menlo" w:hAnsi="Menlo" w:cs="Menlo"/>
+                <w:color w:val="000000"/>
+                <w:sz w:val="18"/>
+                <w:szCs w:val="18"/>
+                <w:shd w:val="clear" w:color="auto" w:fill="F7FAFF"/>
+              </w:rPr>
+              <w:t>-&gt;text(</w:t>
+            </w:r>
+            <w:r>
+              <w:rPr>
+                <w:rFonts w:ascii="Menlo" w:hAnsi="Menlo" w:cs="Menlo"/>
+                <w:b/>
+                <w:bCs/>
+                <w:color w:val="008000"/>
+                <w:sz w:val="18"/>
+                <w:szCs w:val="18"/>
+                <w:shd w:val="clear" w:color="auto" w:fill="F7FAFF"/>
+              </w:rPr>
+              <w:t>'description'</w:t>
+            </w:r>
+            <w:r>
+              <w:rPr>
+                <w:rFonts w:ascii="Menlo" w:hAnsi="Menlo" w:cs="Menlo"/>
+                <w:color w:val="000000"/>
+                <w:sz w:val="18"/>
+                <w:szCs w:val="18"/>
+                <w:shd w:val="clear" w:color="auto" w:fill="F7FAFF"/>
+              </w:rPr>
+              <w:t>);</w:t>
+            </w:r>
+            <w:r>
+              <w:rPr>
+                <w:rFonts w:ascii="Menlo" w:hAnsi="Menlo" w:cs="Menlo"/>
+                <w:color w:val="000000"/>
+                <w:sz w:val="18"/>
+                <w:szCs w:val="18"/>
+                <w:shd w:val="clear" w:color="auto" w:fill="F7FAFF"/>
+              </w:rPr>
+              <w:br/>
+              <w:t xml:space="preserve">    </w:t>
+            </w:r>
+            <w:r>
+              <w:rPr>
+                <w:rFonts w:ascii="Menlo" w:hAnsi="Menlo" w:cs="Menlo"/>
+                <w:color w:val="660000"/>
+                <w:sz w:val="18"/>
+                <w:szCs w:val="18"/>
+                <w:shd w:val="clear" w:color="auto" w:fill="F7FAFF"/>
+              </w:rPr>
+              <w:t>$table</w:t>
+            </w:r>
+            <w:r>
+              <w:rPr>
+                <w:rFonts w:ascii="Menlo" w:hAnsi="Menlo" w:cs="Menlo"/>
+                <w:color w:val="000000"/>
+                <w:sz w:val="18"/>
+                <w:szCs w:val="18"/>
+                <w:shd w:val="clear" w:color="auto" w:fill="F7FAFF"/>
+              </w:rPr>
+              <w:t>-&gt;string(</w:t>
+            </w:r>
+            <w:r>
+              <w:rPr>
+                <w:rFonts w:ascii="Menlo" w:hAnsi="Menlo" w:cs="Menlo"/>
+                <w:b/>
+                <w:bCs/>
+                <w:color w:val="008000"/>
+                <w:sz w:val="18"/>
+                <w:szCs w:val="18"/>
+                <w:shd w:val="clear" w:color="auto" w:fill="F7FAFF"/>
+              </w:rPr>
+              <w:t>'slug'</w:t>
+            </w:r>
+            <w:r>
+              <w:rPr>
+                <w:rFonts w:ascii="Menlo" w:hAnsi="Menlo" w:cs="Menlo"/>
+                <w:color w:val="000000"/>
+                <w:sz w:val="18"/>
+                <w:szCs w:val="18"/>
+                <w:shd w:val="clear" w:color="auto" w:fill="F7FAFF"/>
+              </w:rPr>
+              <w:t>);</w:t>
+            </w:r>
+            <w:r>
+              <w:rPr>
+                <w:rFonts w:ascii="Menlo" w:hAnsi="Menlo" w:cs="Menlo"/>
+                <w:color w:val="000000"/>
+                <w:sz w:val="18"/>
+                <w:szCs w:val="18"/>
+                <w:shd w:val="clear" w:color="auto" w:fill="F7FAFF"/>
+              </w:rPr>
+              <w:br/>
+              <w:t xml:space="preserve">    </w:t>
+            </w:r>
+            <w:r>
+              <w:rPr>
+                <w:rFonts w:ascii="Menlo" w:hAnsi="Menlo" w:cs="Menlo"/>
+                <w:color w:val="660000"/>
+                <w:sz w:val="18"/>
+                <w:szCs w:val="18"/>
+                <w:shd w:val="clear" w:color="auto" w:fill="F7FAFF"/>
+              </w:rPr>
+              <w:t>$table</w:t>
+            </w:r>
+            <w:r>
+              <w:rPr>
+                <w:rFonts w:ascii="Menlo" w:hAnsi="Menlo" w:cs="Menlo"/>
+                <w:color w:val="000000"/>
+                <w:sz w:val="18"/>
+                <w:szCs w:val="18"/>
+                <w:shd w:val="clear" w:color="auto" w:fill="F7FAFF"/>
+              </w:rPr>
+              <w:t>-&gt;tinyInteger(</w:t>
+            </w:r>
+            <w:r>
+              <w:rPr>
+                <w:rFonts w:ascii="Menlo" w:hAnsi="Menlo" w:cs="Menlo"/>
+                <w:b/>
+                <w:bCs/>
+                <w:color w:val="008000"/>
+                <w:sz w:val="18"/>
+                <w:szCs w:val="18"/>
+                <w:shd w:val="clear" w:color="auto" w:fill="F7FAFF"/>
+              </w:rPr>
+              <w:t>'status'</w:t>
+            </w:r>
+            <w:r>
+              <w:rPr>
+                <w:rFonts w:ascii="Menlo" w:hAnsi="Menlo" w:cs="Menlo"/>
+                <w:color w:val="000000"/>
+                <w:sz w:val="18"/>
+                <w:szCs w:val="18"/>
+                <w:shd w:val="clear" w:color="auto" w:fill="F7FAFF"/>
+              </w:rPr>
+              <w:t>);</w:t>
+            </w:r>
+            <w:r>
+              <w:rPr>
+                <w:rFonts w:ascii="Menlo" w:hAnsi="Menlo" w:cs="Menlo"/>
+                <w:color w:val="000000"/>
+                <w:sz w:val="18"/>
+                <w:szCs w:val="18"/>
+                <w:shd w:val="clear" w:color="auto" w:fill="F7FAFF"/>
+              </w:rPr>
+              <w:br/>
+              <w:t xml:space="preserve">    </w:t>
+            </w:r>
+            <w:r>
+              <w:rPr>
+                <w:rFonts w:ascii="Menlo" w:hAnsi="Menlo" w:cs="Menlo"/>
+                <w:color w:val="660000"/>
+                <w:sz w:val="18"/>
+                <w:szCs w:val="18"/>
+                <w:shd w:val="clear" w:color="auto" w:fill="F7FAFF"/>
+              </w:rPr>
+              <w:t>$table</w:t>
+            </w:r>
+            <w:r>
+              <w:rPr>
+                <w:rFonts w:ascii="Menlo" w:hAnsi="Menlo" w:cs="Menlo"/>
+                <w:color w:val="000000"/>
+                <w:sz w:val="18"/>
+                <w:szCs w:val="18"/>
+                <w:shd w:val="clear" w:color="auto" w:fill="F7FAFF"/>
+              </w:rPr>
+              <w:t>-&gt;timestamps();</w:t>
+            </w:r>
+            <w:r>
+              <w:rPr>
+                <w:rFonts w:ascii="Menlo" w:hAnsi="Menlo" w:cs="Menlo"/>
+                <w:color w:val="000000"/>
+                <w:sz w:val="18"/>
+                <w:szCs w:val="18"/>
+                <w:shd w:val="clear" w:color="auto" w:fill="F7FAFF"/>
+              </w:rPr>
+              <w:br/>
+              <w:t>});</w:t>
+            </w:r>
+          </w:p>
+        </w:tc>
+      </w:tr>
+    </w:tbl>
+    <w:p>
+      <w:pPr>
+        <w:ind w:left="360"/>
+        <w:rPr>
+          <w:rFonts w:ascii="Century" w:hAnsi="Century"/>
+          <w:b/>
+        </w:rPr>
+      </w:pPr>
+    </w:p>
+    <w:p>
+      <w:pPr>
+        <w:ind w:left="360"/>
+        <w:rPr>
+          <w:rFonts w:ascii="Century" w:hAnsi="Century"/>
+          <w:b/>
+        </w:rPr>
+      </w:pPr>
+      <w:r>
+        <w:rPr>
+          <w:rFonts w:ascii="Century" w:hAnsi="Century"/>
+          <w:b/>
+        </w:rPr>
+        <w:t>php artisan migrate</w:t>
+      </w:r>
+    </w:p>
+    <w:p>
+      <w:pPr>
+        <w:ind w:left="360"/>
         <w:rPr>
           <w:rFonts w:ascii="Century" w:hAnsi="Century"/>
           <w:b/>
@@ -43,6 +701,103 @@
     </w:sectPr>
   </w:body>
 </w:document>
+</file>
+
+<file path=word/numbering.xml><?xml version="1.0" encoding="utf-8"?>
+<w:numbering xmlns:wpc="http://schemas.microsoft.com/office/word/2010/wordprocessingCanvas" xmlns:mo="http://schemas.microsoft.com/office/mac/office/2008/main" xmlns:mc="http://schemas.openxmlformats.org/markup-compatibility/2006" xmlns:mv="urn:schemas-microsoft-com:mac:vml" xmlns:o="urn:schemas-microsoft-com:office:office" xmlns:r="http://schemas.openxmlformats.org/officeDocument/2006/relationships" xmlns:m="http://schemas.openxmlformats.org/officeDocument/2006/math" xmlns:v="urn:schemas-microsoft-com:vml" xmlns:wp14="http://schemas.microsoft.com/office/word/2010/wordprocessingDrawing" xmlns:wp="http://schemas.openxmlformats.org/drawingml/2006/wordprocessingDrawing" xmlns:w10="urn:schemas-microsoft-com:office:word" xmlns:w="http://schemas.openxmlformats.org/wordprocessingml/2006/main" xmlns:w14="http://schemas.microsoft.com/office/word/2010/wordml" xmlns:w15="http://schemas.microsoft.com/office/word/2012/wordml" xmlns:wpg="http://schemas.microsoft.com/office/word/2010/wordprocessingGroup" xmlns:wpi="http://schemas.microsoft.com/office/word/2010/wordprocessingInk" xmlns:wne="http://schemas.microsoft.com/office/word/2006/wordml" xmlns:wps="http://schemas.microsoft.com/office/word/2010/wordprocessingShape" mc:Ignorable="w14 w15 wp14">
+  <w:abstractNum w:abstractNumId="0">
+    <w:nsid w:val="31DB5E48"/>
+    <w:multiLevelType w:val="hybridMultilevel"/>
+    <w:tmpl w:val="C06C6BE2"/>
+    <w:lvl w:ilvl="0" w:tplc="0409000F">
+      <w:start w:val="1"/>
+      <w:numFmt w:val="decimal"/>
+      <w:lvlText w:val="%1."/>
+      <w:lvlJc w:val="left"/>
+      <w:pPr>
+        <w:ind w:left="720" w:hanging="360"/>
+      </w:pPr>
+      <w:rPr>
+        <w:rFonts w:hint="default"/>
+      </w:rPr>
+    </w:lvl>
+    <w:lvl w:ilvl="1" w:tplc="04090019" w:tentative="1">
+      <w:start w:val="1"/>
+      <w:numFmt w:val="lowerLetter"/>
+      <w:lvlText w:val="%2."/>
+      <w:lvlJc w:val="left"/>
+      <w:pPr>
+        <w:ind w:left="1440" w:hanging="360"/>
+      </w:pPr>
+    </w:lvl>
+    <w:lvl w:ilvl="2" w:tplc="0409001B" w:tentative="1">
+      <w:start w:val="1"/>
+      <w:numFmt w:val="lowerRoman"/>
+      <w:lvlText w:val="%3."/>
+      <w:lvlJc w:val="right"/>
+      <w:pPr>
+        <w:ind w:left="2160" w:hanging="180"/>
+      </w:pPr>
+    </w:lvl>
+    <w:lvl w:ilvl="3" w:tplc="0409000F" w:tentative="1">
+      <w:start w:val="1"/>
+      <w:numFmt w:val="decimal"/>
+      <w:lvlText w:val="%4."/>
+      <w:lvlJc w:val="left"/>
+      <w:pPr>
+        <w:ind w:left="2880" w:hanging="360"/>
+      </w:pPr>
+    </w:lvl>
+    <w:lvl w:ilvl="4" w:tplc="04090019" w:tentative="1">
+      <w:start w:val="1"/>
+      <w:numFmt w:val="lowerLetter"/>
+      <w:lvlText w:val="%5."/>
+      <w:lvlJc w:val="left"/>
+      <w:pPr>
+        <w:ind w:left="3600" w:hanging="360"/>
+      </w:pPr>
+    </w:lvl>
+    <w:lvl w:ilvl="5" w:tplc="0409001B" w:tentative="1">
+      <w:start w:val="1"/>
+      <w:numFmt w:val="lowerRoman"/>
+      <w:lvlText w:val="%6."/>
+      <w:lvlJc w:val="right"/>
+      <w:pPr>
+        <w:ind w:left="4320" w:hanging="180"/>
+      </w:pPr>
+    </w:lvl>
+    <w:lvl w:ilvl="6" w:tplc="0409000F" w:tentative="1">
+      <w:start w:val="1"/>
+      <w:numFmt w:val="decimal"/>
+      <w:lvlText w:val="%7."/>
+      <w:lvlJc w:val="left"/>
+      <w:pPr>
+        <w:ind w:left="5040" w:hanging="360"/>
+      </w:pPr>
+    </w:lvl>
+    <w:lvl w:ilvl="7" w:tplc="04090019" w:tentative="1">
+      <w:start w:val="1"/>
+      <w:numFmt w:val="lowerLetter"/>
+      <w:lvlText w:val="%8."/>
+      <w:lvlJc w:val="left"/>
+      <w:pPr>
+        <w:ind w:left="5760" w:hanging="360"/>
+      </w:pPr>
+    </w:lvl>
+    <w:lvl w:ilvl="8" w:tplc="0409001B" w:tentative="1">
+      <w:start w:val="1"/>
+      <w:numFmt w:val="lowerRoman"/>
+      <w:lvlText w:val="%9."/>
+      <w:lvlJc w:val="right"/>
+      <w:pPr>
+        <w:ind w:left="6480" w:hanging="180"/>
+      </w:pPr>
+    </w:lvl>
+  </w:abstractNum>
+  <w:num w:numId="1">
+    <w:abstractNumId w:val="0"/>
+  </w:num>
+</w:numbering>
 </file>
 
 <file path=word/styles.xml><?xml version="1.0" encoding="utf-8"?>
@@ -473,6 +1228,40 @@
     <w:semiHidden/>
     <w:unhideWhenUsed/>
   </w:style>
+  <w:style w:type="paragraph" w:styleId="ListParagraph">
+    <w:name w:val="List Paragraph"/>
+    <w:basedOn w:val="Normal"/>
+    <w:uiPriority w:val="34"/>
+    <w:qFormat/>
+    <w:rsid w:val="00B44247"/>
+    <w:pPr>
+      <w:ind w:left="720"/>
+      <w:contextualSpacing/>
+    </w:pPr>
+  </w:style>
+  <w:style w:type="table" w:styleId="TableGrid">
+    <w:name w:val="Table Grid"/>
+    <w:basedOn w:val="TableNormal"/>
+    <w:uiPriority w:val="39"/>
+    <w:rsid w:val="000E2258"/>
+    <w:tblPr>
+      <w:tblInd w:w="0" w:type="dxa"/>
+      <w:tblBorders>
+        <w:top w:val="single" w:sz="4" w:space="0" w:color="auto"/>
+        <w:left w:val="single" w:sz="4" w:space="0" w:color="auto"/>
+        <w:bottom w:val="single" w:sz="4" w:space="0" w:color="auto"/>
+        <w:right w:val="single" w:sz="4" w:space="0" w:color="auto"/>
+        <w:insideH w:val="single" w:sz="4" w:space="0" w:color="auto"/>
+        <w:insideV w:val="single" w:sz="4" w:space="0" w:color="auto"/>
+      </w:tblBorders>
+      <w:tblCellMar>
+        <w:top w:w="0" w:type="dxa"/>
+        <w:left w:w="108" w:type="dxa"/>
+        <w:bottom w:w="0" w:type="dxa"/>
+        <w:right w:w="108" w:type="dxa"/>
+      </w:tblCellMar>
+    </w:tblPr>
+  </w:style>
 </w:styles>
 </file>
 

</xml_diff>

<commit_message>
Displayig Catgeoires Name and Levels
</commit_message>
<xml_diff>
--- a/documentation.docx
+++ b/documentation.docx
@@ -21140,8 +21140,6 @@
         </w:rPr>
         <w:t>Do not forget to import css and js for sweet alert too</w:t>
       </w:r>
-      <w:bookmarkStart w:id="0" w:name="_GoBack"/>
-      <w:bookmarkEnd w:id="0"/>
     </w:p>
     <w:tbl>
       <w:tblPr>
@@ -22009,6 +22007,2115 @@
           <w:b/>
         </w:rPr>
       </w:pPr>
+    </w:p>
+    <w:p>
+      <w:pPr>
+        <w:ind w:left="360"/>
+        <w:rPr>
+          <w:rFonts w:ascii="Century" w:hAnsi="Century"/>
+          <w:b/>
+        </w:rPr>
+      </w:pPr>
+    </w:p>
+    <w:p>
+      <w:pPr>
+        <w:ind w:left="360"/>
+        <w:rPr>
+          <w:rFonts w:ascii="Century" w:hAnsi="Century"/>
+          <w:b/>
+        </w:rPr>
+      </w:pPr>
+    </w:p>
+    <w:p>
+      <w:pPr>
+        <w:ind w:left="360"/>
+        <w:rPr>
+          <w:rFonts w:ascii="Century" w:hAnsi="Century"/>
+        </w:rPr>
+      </w:pPr>
+      <w:r>
+        <w:rPr>
+          <w:rFonts w:ascii="Century" w:hAnsi="Century"/>
+        </w:rPr>
+        <w:t xml:space="preserve">Adding Sub Categories to Categories </w:t>
+      </w:r>
+    </w:p>
+    <w:tbl>
+      <w:tblPr>
+        <w:tblStyle w:val="TableGrid"/>
+        <w:tblW w:w="0" w:type="auto"/>
+        <w:tblInd w:w="360" w:type="dxa"/>
+        <w:tblLook w:val="04A0" w:firstRow="1" w:lastRow="0" w:firstColumn="1" w:lastColumn="0" w:noHBand="0" w:noVBand="1"/>
+      </w:tblPr>
+      <w:tblGrid>
+        <w:gridCol w:w="8650"/>
+      </w:tblGrid>
+      <w:tr>
+        <w:tc>
+          <w:tcPr>
+            <w:tcW w:w="9010" w:type="dxa"/>
+          </w:tcPr>
+          <w:p>
+            <w:pPr>
+              <w:pStyle w:val="HTMLPreformatted"/>
+              <w:shd w:val="clear" w:color="auto" w:fill="FFFFFF"/>
+              <w:rPr>
+                <w:rFonts w:ascii="Menlo" w:hAnsi="Menlo" w:cs="Menlo"/>
+                <w:color w:val="000000"/>
+                <w:sz w:val="21"/>
+                <w:szCs w:val="21"/>
+              </w:rPr>
+            </w:pPr>
+            <w:r>
+              <w:rPr>
+                <w:rFonts w:ascii="Menlo" w:hAnsi="Menlo" w:cs="Menlo"/>
+                <w:b/>
+                <w:bCs/>
+                <w:color w:val="000080"/>
+                <w:sz w:val="21"/>
+                <w:szCs w:val="21"/>
+                <w:shd w:val="clear" w:color="auto" w:fill="F7FAFF"/>
+              </w:rPr>
+              <w:t xml:space="preserve">public function </w:t>
+            </w:r>
+            <w:r>
+              <w:rPr>
+                <w:rFonts w:ascii="Menlo" w:hAnsi="Menlo" w:cs="Menlo"/>
+                <w:color w:val="000000"/>
+                <w:sz w:val="21"/>
+                <w:szCs w:val="21"/>
+                <w:shd w:val="clear" w:color="auto" w:fill="F7FAFF"/>
+              </w:rPr>
+              <w:t xml:space="preserve">addCategory(Request </w:t>
+            </w:r>
+            <w:r>
+              <w:rPr>
+                <w:rFonts w:ascii="Menlo" w:hAnsi="Menlo" w:cs="Menlo"/>
+                <w:color w:val="660000"/>
+                <w:sz w:val="21"/>
+                <w:szCs w:val="21"/>
+                <w:shd w:val="clear" w:color="auto" w:fill="F7FAFF"/>
+              </w:rPr>
+              <w:t>$request</w:t>
+            </w:r>
+            <w:r>
+              <w:rPr>
+                <w:rFonts w:ascii="Menlo" w:hAnsi="Menlo" w:cs="Menlo"/>
+                <w:color w:val="000000"/>
+                <w:sz w:val="21"/>
+                <w:szCs w:val="21"/>
+                <w:shd w:val="clear" w:color="auto" w:fill="F7FAFF"/>
+              </w:rPr>
+              <w:t>){</w:t>
+            </w:r>
+            <w:r>
+              <w:rPr>
+                <w:rFonts w:ascii="Menlo" w:hAnsi="Menlo" w:cs="Menlo"/>
+                <w:color w:val="000000"/>
+                <w:sz w:val="21"/>
+                <w:szCs w:val="21"/>
+                <w:shd w:val="clear" w:color="auto" w:fill="F7FAFF"/>
+              </w:rPr>
+              <w:br/>
+              <w:t xml:space="preserve">    </w:t>
+            </w:r>
+            <w:r>
+              <w:rPr>
+                <w:rFonts w:ascii="Menlo" w:hAnsi="Menlo" w:cs="Menlo"/>
+                <w:b/>
+                <w:bCs/>
+                <w:color w:val="000080"/>
+                <w:sz w:val="21"/>
+                <w:szCs w:val="21"/>
+                <w:shd w:val="clear" w:color="auto" w:fill="F7FAFF"/>
+              </w:rPr>
+              <w:t>if</w:t>
+            </w:r>
+            <w:r>
+              <w:rPr>
+                <w:rFonts w:ascii="Menlo" w:hAnsi="Menlo" w:cs="Menlo"/>
+                <w:color w:val="000000"/>
+                <w:sz w:val="21"/>
+                <w:szCs w:val="21"/>
+                <w:shd w:val="clear" w:color="auto" w:fill="F7FAFF"/>
+              </w:rPr>
+              <w:t>(</w:t>
+            </w:r>
+            <w:r>
+              <w:rPr>
+                <w:rFonts w:ascii="Menlo" w:hAnsi="Menlo" w:cs="Menlo"/>
+                <w:color w:val="660000"/>
+                <w:sz w:val="21"/>
+                <w:szCs w:val="21"/>
+                <w:shd w:val="clear" w:color="auto" w:fill="F7FAFF"/>
+              </w:rPr>
+              <w:t>$request</w:t>
+            </w:r>
+            <w:r>
+              <w:rPr>
+                <w:rFonts w:ascii="Menlo" w:hAnsi="Menlo" w:cs="Menlo"/>
+                <w:color w:val="000000"/>
+                <w:sz w:val="21"/>
+                <w:szCs w:val="21"/>
+                <w:shd w:val="clear" w:color="auto" w:fill="F7FAFF"/>
+              </w:rPr>
+              <w:t>-&gt;isMethod(</w:t>
+            </w:r>
+            <w:r>
+              <w:rPr>
+                <w:rFonts w:ascii="Menlo" w:hAnsi="Menlo" w:cs="Menlo"/>
+                <w:b/>
+                <w:bCs/>
+                <w:color w:val="008000"/>
+                <w:sz w:val="21"/>
+                <w:szCs w:val="21"/>
+                <w:shd w:val="clear" w:color="auto" w:fill="F7FAFF"/>
+              </w:rPr>
+              <w:t>'post'</w:t>
+            </w:r>
+            <w:r>
+              <w:rPr>
+                <w:rFonts w:ascii="Menlo" w:hAnsi="Menlo" w:cs="Menlo"/>
+                <w:color w:val="000000"/>
+                <w:sz w:val="21"/>
+                <w:szCs w:val="21"/>
+                <w:shd w:val="clear" w:color="auto" w:fill="F7FAFF"/>
+              </w:rPr>
+              <w:t>)){</w:t>
+            </w:r>
+            <w:r>
+              <w:rPr>
+                <w:rFonts w:ascii="Menlo" w:hAnsi="Menlo" w:cs="Menlo"/>
+                <w:color w:val="000000"/>
+                <w:sz w:val="21"/>
+                <w:szCs w:val="21"/>
+                <w:shd w:val="clear" w:color="auto" w:fill="F7FAFF"/>
+              </w:rPr>
+              <w:br/>
+              <w:t xml:space="preserve">        </w:t>
+            </w:r>
+            <w:r>
+              <w:rPr>
+                <w:rFonts w:ascii="Menlo" w:hAnsi="Menlo" w:cs="Menlo"/>
+                <w:color w:val="660000"/>
+                <w:sz w:val="21"/>
+                <w:szCs w:val="21"/>
+                <w:shd w:val="clear" w:color="auto" w:fill="F7FAFF"/>
+              </w:rPr>
+              <w:t xml:space="preserve">$data </w:t>
+            </w:r>
+            <w:r>
+              <w:rPr>
+                <w:rFonts w:ascii="Menlo" w:hAnsi="Menlo" w:cs="Menlo"/>
+                <w:color w:val="000000"/>
+                <w:sz w:val="21"/>
+                <w:szCs w:val="21"/>
+                <w:shd w:val="clear" w:color="auto" w:fill="F7FAFF"/>
+              </w:rPr>
+              <w:t xml:space="preserve">= </w:t>
+            </w:r>
+            <w:r>
+              <w:rPr>
+                <w:rFonts w:ascii="Menlo" w:hAnsi="Menlo" w:cs="Menlo"/>
+                <w:color w:val="660000"/>
+                <w:sz w:val="21"/>
+                <w:szCs w:val="21"/>
+                <w:shd w:val="clear" w:color="auto" w:fill="F7FAFF"/>
+              </w:rPr>
+              <w:t>$request</w:t>
+            </w:r>
+            <w:r>
+              <w:rPr>
+                <w:rFonts w:ascii="Menlo" w:hAnsi="Menlo" w:cs="Menlo"/>
+                <w:color w:val="000000"/>
+                <w:sz w:val="21"/>
+                <w:szCs w:val="21"/>
+                <w:shd w:val="clear" w:color="auto" w:fill="F7FAFF"/>
+              </w:rPr>
+              <w:t>-&gt;all();</w:t>
+            </w:r>
+            <w:r>
+              <w:rPr>
+                <w:rFonts w:ascii="Menlo" w:hAnsi="Menlo" w:cs="Menlo"/>
+                <w:color w:val="000000"/>
+                <w:sz w:val="21"/>
+                <w:szCs w:val="21"/>
+                <w:shd w:val="clear" w:color="auto" w:fill="F7FAFF"/>
+              </w:rPr>
+              <w:br/>
+              <w:t xml:space="preserve">        </w:t>
+            </w:r>
+            <w:r>
+              <w:rPr>
+                <w:rFonts w:ascii="Menlo" w:hAnsi="Menlo" w:cs="Menlo"/>
+                <w:color w:val="660000"/>
+                <w:sz w:val="21"/>
+                <w:szCs w:val="21"/>
+                <w:shd w:val="clear" w:color="auto" w:fill="F7FAFF"/>
+              </w:rPr>
+              <w:t xml:space="preserve">$category </w:t>
+            </w:r>
+            <w:r>
+              <w:rPr>
+                <w:rFonts w:ascii="Menlo" w:hAnsi="Menlo" w:cs="Menlo"/>
+                <w:color w:val="000000"/>
+                <w:sz w:val="21"/>
+                <w:szCs w:val="21"/>
+                <w:shd w:val="clear" w:color="auto" w:fill="F7FAFF"/>
+              </w:rPr>
+              <w:t xml:space="preserve">= </w:t>
+            </w:r>
+            <w:r>
+              <w:rPr>
+                <w:rFonts w:ascii="Menlo" w:hAnsi="Menlo" w:cs="Menlo"/>
+                <w:b/>
+                <w:bCs/>
+                <w:color w:val="000080"/>
+                <w:sz w:val="21"/>
+                <w:szCs w:val="21"/>
+                <w:shd w:val="clear" w:color="auto" w:fill="F7FAFF"/>
+              </w:rPr>
+              <w:t xml:space="preserve">new </w:t>
+            </w:r>
+            <w:r>
+              <w:rPr>
+                <w:rFonts w:ascii="Menlo" w:hAnsi="Menlo" w:cs="Menlo"/>
+                <w:color w:val="000000"/>
+                <w:sz w:val="21"/>
+                <w:szCs w:val="21"/>
+                <w:shd w:val="clear" w:color="auto" w:fill="F7FAFF"/>
+              </w:rPr>
+              <w:t>Category;</w:t>
+            </w:r>
+            <w:r>
+              <w:rPr>
+                <w:rFonts w:ascii="Menlo" w:hAnsi="Menlo" w:cs="Menlo"/>
+                <w:color w:val="000000"/>
+                <w:sz w:val="21"/>
+                <w:szCs w:val="21"/>
+                <w:shd w:val="clear" w:color="auto" w:fill="F7FAFF"/>
+              </w:rPr>
+              <w:br/>
+              <w:t xml:space="preserve">        </w:t>
+            </w:r>
+            <w:r>
+              <w:rPr>
+                <w:rFonts w:ascii="Menlo" w:hAnsi="Menlo" w:cs="Menlo"/>
+                <w:color w:val="660000"/>
+                <w:sz w:val="21"/>
+                <w:szCs w:val="21"/>
+                <w:shd w:val="clear" w:color="auto" w:fill="F7FAFF"/>
+              </w:rPr>
+              <w:t>$category</w:t>
+            </w:r>
+            <w:r>
+              <w:rPr>
+                <w:rFonts w:ascii="Menlo" w:hAnsi="Menlo" w:cs="Menlo"/>
+                <w:color w:val="000000"/>
+                <w:sz w:val="21"/>
+                <w:szCs w:val="21"/>
+                <w:shd w:val="clear" w:color="auto" w:fill="F7FAFF"/>
+              </w:rPr>
+              <w:t>-&gt;</w:t>
+            </w:r>
+            <w:r>
+              <w:rPr>
+                <w:rFonts w:ascii="Menlo" w:hAnsi="Menlo" w:cs="Menlo"/>
+                <w:b/>
+                <w:bCs/>
+                <w:color w:val="660E7A"/>
+                <w:sz w:val="21"/>
+                <w:szCs w:val="21"/>
+                <w:shd w:val="clear" w:color="auto" w:fill="F7FAFF"/>
+              </w:rPr>
+              <w:t xml:space="preserve">name </w:t>
+            </w:r>
+            <w:r>
+              <w:rPr>
+                <w:rFonts w:ascii="Menlo" w:hAnsi="Menlo" w:cs="Menlo"/>
+                <w:color w:val="000000"/>
+                <w:sz w:val="21"/>
+                <w:szCs w:val="21"/>
+                <w:shd w:val="clear" w:color="auto" w:fill="F7FAFF"/>
+              </w:rPr>
+              <w:t xml:space="preserve">= </w:t>
+            </w:r>
+            <w:r>
+              <w:rPr>
+                <w:rFonts w:ascii="Menlo" w:hAnsi="Menlo" w:cs="Menlo"/>
+                <w:i/>
+                <w:iCs/>
+                <w:color w:val="000000"/>
+                <w:sz w:val="21"/>
+                <w:szCs w:val="21"/>
+                <w:shd w:val="clear" w:color="auto" w:fill="F7FAFF"/>
+              </w:rPr>
+              <w:t>ucwords</w:t>
+            </w:r>
+            <w:r>
+              <w:rPr>
+                <w:rFonts w:ascii="Menlo" w:hAnsi="Menlo" w:cs="Menlo"/>
+                <w:color w:val="000000"/>
+                <w:sz w:val="21"/>
+                <w:szCs w:val="21"/>
+                <w:shd w:val="clear" w:color="auto" w:fill="F7FAFF"/>
+              </w:rPr>
+              <w:t>(</w:t>
+            </w:r>
+            <w:r>
+              <w:rPr>
+                <w:rFonts w:ascii="Menlo" w:hAnsi="Menlo" w:cs="Menlo"/>
+                <w:i/>
+                <w:iCs/>
+                <w:color w:val="000000"/>
+                <w:sz w:val="21"/>
+                <w:szCs w:val="21"/>
+                <w:shd w:val="clear" w:color="auto" w:fill="F7FAFF"/>
+              </w:rPr>
+              <w:t>strtolower</w:t>
+            </w:r>
+            <w:r>
+              <w:rPr>
+                <w:rFonts w:ascii="Menlo" w:hAnsi="Menlo" w:cs="Menlo"/>
+                <w:color w:val="000000"/>
+                <w:sz w:val="21"/>
+                <w:szCs w:val="21"/>
+                <w:shd w:val="clear" w:color="auto" w:fill="F7FAFF"/>
+              </w:rPr>
+              <w:t>(</w:t>
+            </w:r>
+            <w:r>
+              <w:rPr>
+                <w:rFonts w:ascii="Menlo" w:hAnsi="Menlo" w:cs="Menlo"/>
+                <w:color w:val="660000"/>
+                <w:sz w:val="21"/>
+                <w:szCs w:val="21"/>
+                <w:shd w:val="clear" w:color="auto" w:fill="F7FAFF"/>
+              </w:rPr>
+              <w:t>$data</w:t>
+            </w:r>
+            <w:r>
+              <w:rPr>
+                <w:rFonts w:ascii="Menlo" w:hAnsi="Menlo" w:cs="Menlo"/>
+                <w:color w:val="000000"/>
+                <w:sz w:val="21"/>
+                <w:szCs w:val="21"/>
+                <w:shd w:val="clear" w:color="auto" w:fill="F7FAFF"/>
+              </w:rPr>
+              <w:t>[</w:t>
+            </w:r>
+            <w:r>
+              <w:rPr>
+                <w:rFonts w:ascii="Menlo" w:hAnsi="Menlo" w:cs="Menlo"/>
+                <w:b/>
+                <w:bCs/>
+                <w:color w:val="008000"/>
+                <w:sz w:val="21"/>
+                <w:szCs w:val="21"/>
+                <w:shd w:val="clear" w:color="auto" w:fill="F7FAFF"/>
+              </w:rPr>
+              <w:t>'name'</w:t>
+            </w:r>
+            <w:r>
+              <w:rPr>
+                <w:rFonts w:ascii="Menlo" w:hAnsi="Menlo" w:cs="Menlo"/>
+                <w:color w:val="000000"/>
+                <w:sz w:val="21"/>
+                <w:szCs w:val="21"/>
+                <w:shd w:val="clear" w:color="auto" w:fill="F7FAFF"/>
+              </w:rPr>
+              <w:t>]));</w:t>
+            </w:r>
+            <w:r>
+              <w:rPr>
+                <w:rFonts w:ascii="Menlo" w:hAnsi="Menlo" w:cs="Menlo"/>
+                <w:color w:val="000000"/>
+                <w:sz w:val="21"/>
+                <w:szCs w:val="21"/>
+                <w:shd w:val="clear" w:color="auto" w:fill="F7FAFF"/>
+              </w:rPr>
+              <w:br/>
+              <w:t xml:space="preserve">        </w:t>
+            </w:r>
+            <w:r>
+              <w:rPr>
+                <w:rFonts w:ascii="Menlo" w:hAnsi="Menlo" w:cs="Menlo"/>
+                <w:color w:val="660000"/>
+                <w:sz w:val="21"/>
+                <w:szCs w:val="21"/>
+                <w:shd w:val="clear" w:color="auto" w:fill="F7FAFF"/>
+              </w:rPr>
+              <w:t>$category</w:t>
+            </w:r>
+            <w:r>
+              <w:rPr>
+                <w:rFonts w:ascii="Menlo" w:hAnsi="Menlo" w:cs="Menlo"/>
+                <w:color w:val="000000"/>
+                <w:sz w:val="21"/>
+                <w:szCs w:val="21"/>
+                <w:shd w:val="clear" w:color="auto" w:fill="F7FAFF"/>
+              </w:rPr>
+              <w:t>-&gt;</w:t>
+            </w:r>
+            <w:r>
+              <w:rPr>
+                <w:rFonts w:ascii="Menlo" w:hAnsi="Menlo" w:cs="Menlo"/>
+                <w:b/>
+                <w:bCs/>
+                <w:color w:val="660E7A"/>
+                <w:sz w:val="21"/>
+                <w:szCs w:val="21"/>
+                <w:shd w:val="clear" w:color="auto" w:fill="F7FAFF"/>
+              </w:rPr>
+              <w:t xml:space="preserve">description </w:t>
+            </w:r>
+            <w:r>
+              <w:rPr>
+                <w:rFonts w:ascii="Menlo" w:hAnsi="Menlo" w:cs="Menlo"/>
+                <w:color w:val="000000"/>
+                <w:sz w:val="21"/>
+                <w:szCs w:val="21"/>
+                <w:shd w:val="clear" w:color="auto" w:fill="F7FAFF"/>
+              </w:rPr>
+              <w:t xml:space="preserve">= </w:t>
+            </w:r>
+            <w:r>
+              <w:rPr>
+                <w:rFonts w:ascii="Menlo" w:hAnsi="Menlo" w:cs="Menlo"/>
+                <w:color w:val="660000"/>
+                <w:sz w:val="21"/>
+                <w:szCs w:val="21"/>
+                <w:shd w:val="clear" w:color="auto" w:fill="F7FAFF"/>
+              </w:rPr>
+              <w:t>$data</w:t>
+            </w:r>
+            <w:r>
+              <w:rPr>
+                <w:rFonts w:ascii="Menlo" w:hAnsi="Menlo" w:cs="Menlo"/>
+                <w:color w:val="000000"/>
+                <w:sz w:val="21"/>
+                <w:szCs w:val="21"/>
+                <w:shd w:val="clear" w:color="auto" w:fill="F7FAFF"/>
+              </w:rPr>
+              <w:t>[</w:t>
+            </w:r>
+            <w:r>
+              <w:rPr>
+                <w:rFonts w:ascii="Menlo" w:hAnsi="Menlo" w:cs="Menlo"/>
+                <w:b/>
+                <w:bCs/>
+                <w:color w:val="008000"/>
+                <w:sz w:val="21"/>
+                <w:szCs w:val="21"/>
+                <w:shd w:val="clear" w:color="auto" w:fill="F7FAFF"/>
+              </w:rPr>
+              <w:t>'description'</w:t>
+            </w:r>
+            <w:r>
+              <w:rPr>
+                <w:rFonts w:ascii="Menlo" w:hAnsi="Menlo" w:cs="Menlo"/>
+                <w:color w:val="000000"/>
+                <w:sz w:val="21"/>
+                <w:szCs w:val="21"/>
+                <w:shd w:val="clear" w:color="auto" w:fill="F7FAFF"/>
+              </w:rPr>
+              <w:t>];</w:t>
+            </w:r>
+            <w:r>
+              <w:rPr>
+                <w:rFonts w:ascii="Menlo" w:hAnsi="Menlo" w:cs="Menlo"/>
+                <w:color w:val="000000"/>
+                <w:sz w:val="21"/>
+                <w:szCs w:val="21"/>
+                <w:shd w:val="clear" w:color="auto" w:fill="F7FAFF"/>
+              </w:rPr>
+              <w:br/>
+              <w:t xml:space="preserve">        </w:t>
+            </w:r>
+            <w:r>
+              <w:rPr>
+                <w:rFonts w:ascii="Menlo" w:hAnsi="Menlo" w:cs="Menlo"/>
+                <w:color w:val="660000"/>
+                <w:sz w:val="21"/>
+                <w:szCs w:val="21"/>
+                <w:shd w:val="clear" w:color="auto" w:fill="F7FAFF"/>
+              </w:rPr>
+              <w:t>$category</w:t>
+            </w:r>
+            <w:r>
+              <w:rPr>
+                <w:rFonts w:ascii="Menlo" w:hAnsi="Menlo" w:cs="Menlo"/>
+                <w:color w:val="000000"/>
+                <w:sz w:val="21"/>
+                <w:szCs w:val="21"/>
+                <w:shd w:val="clear" w:color="auto" w:fill="F7FAFF"/>
+              </w:rPr>
+              <w:t>-&gt;</w:t>
+            </w:r>
+            <w:r>
+              <w:rPr>
+                <w:rFonts w:ascii="Menlo" w:hAnsi="Menlo" w:cs="Menlo"/>
+                <w:b/>
+                <w:bCs/>
+                <w:color w:val="660E7A"/>
+                <w:sz w:val="21"/>
+                <w:szCs w:val="21"/>
+                <w:shd w:val="clear" w:color="auto" w:fill="F7FAFF"/>
+              </w:rPr>
+              <w:t xml:space="preserve">slug </w:t>
+            </w:r>
+            <w:r>
+              <w:rPr>
+                <w:rFonts w:ascii="Menlo" w:hAnsi="Menlo" w:cs="Menlo"/>
+                <w:color w:val="000000"/>
+                <w:sz w:val="21"/>
+                <w:szCs w:val="21"/>
+                <w:shd w:val="clear" w:color="auto" w:fill="F7FAFF"/>
+              </w:rPr>
+              <w:t>= str_slug(</w:t>
+            </w:r>
+            <w:r>
+              <w:rPr>
+                <w:rFonts w:ascii="Menlo" w:hAnsi="Menlo" w:cs="Menlo"/>
+                <w:color w:val="660000"/>
+                <w:sz w:val="21"/>
+                <w:szCs w:val="21"/>
+                <w:shd w:val="clear" w:color="auto" w:fill="F7FAFF"/>
+              </w:rPr>
+              <w:t>$data</w:t>
+            </w:r>
+            <w:r>
+              <w:rPr>
+                <w:rFonts w:ascii="Menlo" w:hAnsi="Menlo" w:cs="Menlo"/>
+                <w:color w:val="000000"/>
+                <w:sz w:val="21"/>
+                <w:szCs w:val="21"/>
+                <w:shd w:val="clear" w:color="auto" w:fill="F7FAFF"/>
+              </w:rPr>
+              <w:t>[</w:t>
+            </w:r>
+            <w:r>
+              <w:rPr>
+                <w:rFonts w:ascii="Menlo" w:hAnsi="Menlo" w:cs="Menlo"/>
+                <w:b/>
+                <w:bCs/>
+                <w:color w:val="008000"/>
+                <w:sz w:val="21"/>
+                <w:szCs w:val="21"/>
+                <w:shd w:val="clear" w:color="auto" w:fill="F7FAFF"/>
+              </w:rPr>
+              <w:t>'name'</w:t>
+            </w:r>
+            <w:r>
+              <w:rPr>
+                <w:rFonts w:ascii="Menlo" w:hAnsi="Menlo" w:cs="Menlo"/>
+                <w:color w:val="000000"/>
+                <w:sz w:val="21"/>
+                <w:szCs w:val="21"/>
+                <w:shd w:val="clear" w:color="auto" w:fill="F7FAFF"/>
+              </w:rPr>
+              <w:t>]);</w:t>
+            </w:r>
+            <w:r>
+              <w:rPr>
+                <w:rFonts w:ascii="Menlo" w:hAnsi="Menlo" w:cs="Menlo"/>
+                <w:color w:val="000000"/>
+                <w:sz w:val="21"/>
+                <w:szCs w:val="21"/>
+                <w:shd w:val="clear" w:color="auto" w:fill="F7FAFF"/>
+              </w:rPr>
+              <w:br/>
+              <w:t xml:space="preserve">        </w:t>
+            </w:r>
+            <w:r>
+              <w:rPr>
+                <w:rFonts w:ascii="Menlo" w:hAnsi="Menlo" w:cs="Menlo"/>
+                <w:b/>
+                <w:bCs/>
+                <w:color w:val="000080"/>
+                <w:sz w:val="21"/>
+                <w:szCs w:val="21"/>
+                <w:shd w:val="clear" w:color="auto" w:fill="F7FAFF"/>
+              </w:rPr>
+              <w:t>if</w:t>
+            </w:r>
+            <w:r>
+              <w:rPr>
+                <w:rFonts w:ascii="Menlo" w:hAnsi="Menlo" w:cs="Menlo"/>
+                <w:color w:val="000000"/>
+                <w:sz w:val="21"/>
+                <w:szCs w:val="21"/>
+                <w:shd w:val="clear" w:color="auto" w:fill="F7FAFF"/>
+              </w:rPr>
+              <w:t>(</w:t>
+            </w:r>
+            <w:r>
+              <w:rPr>
+                <w:rFonts w:ascii="Menlo" w:hAnsi="Menlo" w:cs="Menlo"/>
+                <w:color w:val="660000"/>
+                <w:sz w:val="21"/>
+                <w:szCs w:val="21"/>
+                <w:shd w:val="clear" w:color="auto" w:fill="F7FAFF"/>
+              </w:rPr>
+              <w:t>$request</w:t>
+            </w:r>
+            <w:r>
+              <w:rPr>
+                <w:rFonts w:ascii="Menlo" w:hAnsi="Menlo" w:cs="Menlo"/>
+                <w:color w:val="000000"/>
+                <w:sz w:val="21"/>
+                <w:szCs w:val="21"/>
+                <w:shd w:val="clear" w:color="auto" w:fill="F7FAFF"/>
+              </w:rPr>
+              <w:t>-&gt;</w:t>
+            </w:r>
+            <w:r>
+              <w:rPr>
+                <w:rFonts w:ascii="Menlo" w:hAnsi="Menlo" w:cs="Menlo"/>
+                <w:b/>
+                <w:bCs/>
+                <w:color w:val="660E7A"/>
+                <w:sz w:val="21"/>
+                <w:szCs w:val="21"/>
+                <w:shd w:val="clear" w:color="auto" w:fill="F7FAFF"/>
+              </w:rPr>
+              <w:t xml:space="preserve">status </w:t>
+            </w:r>
+            <w:r>
+              <w:rPr>
+                <w:rFonts w:ascii="Menlo" w:hAnsi="Menlo" w:cs="Menlo"/>
+                <w:color w:val="000000"/>
+                <w:sz w:val="21"/>
+                <w:szCs w:val="21"/>
+                <w:shd w:val="clear" w:color="auto" w:fill="F7FAFF"/>
+              </w:rPr>
+              <w:t xml:space="preserve">= </w:t>
+            </w:r>
+            <w:r>
+              <w:rPr>
+                <w:rFonts w:ascii="Menlo" w:hAnsi="Menlo" w:cs="Menlo"/>
+                <w:b/>
+                <w:bCs/>
+                <w:color w:val="008000"/>
+                <w:sz w:val="21"/>
+                <w:szCs w:val="21"/>
+                <w:shd w:val="clear" w:color="auto" w:fill="F7FAFF"/>
+              </w:rPr>
+              <w:t>"checked"</w:t>
+            </w:r>
+            <w:r>
+              <w:rPr>
+                <w:rFonts w:ascii="Menlo" w:hAnsi="Menlo" w:cs="Menlo"/>
+                <w:color w:val="000000"/>
+                <w:sz w:val="21"/>
+                <w:szCs w:val="21"/>
+                <w:shd w:val="clear" w:color="auto" w:fill="F7FAFF"/>
+              </w:rPr>
+              <w:t>){</w:t>
+            </w:r>
+            <w:r>
+              <w:rPr>
+                <w:rFonts w:ascii="Menlo" w:hAnsi="Menlo" w:cs="Menlo"/>
+                <w:color w:val="000000"/>
+                <w:sz w:val="21"/>
+                <w:szCs w:val="21"/>
+                <w:shd w:val="clear" w:color="auto" w:fill="F7FAFF"/>
+              </w:rPr>
+              <w:br/>
+              <w:t xml:space="preserve">            </w:t>
+            </w:r>
+            <w:r>
+              <w:rPr>
+                <w:rFonts w:ascii="Menlo" w:hAnsi="Menlo" w:cs="Menlo"/>
+                <w:color w:val="660000"/>
+                <w:sz w:val="21"/>
+                <w:szCs w:val="21"/>
+                <w:shd w:val="clear" w:color="auto" w:fill="F7FAFF"/>
+              </w:rPr>
+              <w:t>$category</w:t>
+            </w:r>
+            <w:r>
+              <w:rPr>
+                <w:rFonts w:ascii="Menlo" w:hAnsi="Menlo" w:cs="Menlo"/>
+                <w:color w:val="000000"/>
+                <w:sz w:val="21"/>
+                <w:szCs w:val="21"/>
+                <w:shd w:val="clear" w:color="auto" w:fill="F7FAFF"/>
+              </w:rPr>
+              <w:t>-&gt;</w:t>
+            </w:r>
+            <w:r>
+              <w:rPr>
+                <w:rFonts w:ascii="Menlo" w:hAnsi="Menlo" w:cs="Menlo"/>
+                <w:b/>
+                <w:bCs/>
+                <w:color w:val="660E7A"/>
+                <w:sz w:val="21"/>
+                <w:szCs w:val="21"/>
+                <w:shd w:val="clear" w:color="auto" w:fill="F7FAFF"/>
+              </w:rPr>
+              <w:t xml:space="preserve">status </w:t>
+            </w:r>
+            <w:r>
+              <w:rPr>
+                <w:rFonts w:ascii="Menlo" w:hAnsi="Menlo" w:cs="Menlo"/>
+                <w:color w:val="000000"/>
+                <w:sz w:val="21"/>
+                <w:szCs w:val="21"/>
+                <w:shd w:val="clear" w:color="auto" w:fill="F7FAFF"/>
+              </w:rPr>
+              <w:t xml:space="preserve">= </w:t>
+            </w:r>
+            <w:r>
+              <w:rPr>
+                <w:rFonts w:ascii="Menlo" w:hAnsi="Menlo" w:cs="Menlo"/>
+                <w:b/>
+                <w:bCs/>
+                <w:color w:val="008000"/>
+                <w:sz w:val="21"/>
+                <w:szCs w:val="21"/>
+                <w:shd w:val="clear" w:color="auto" w:fill="F7FAFF"/>
+              </w:rPr>
+              <w:t>"1"</w:t>
+            </w:r>
+            <w:r>
+              <w:rPr>
+                <w:rFonts w:ascii="Menlo" w:hAnsi="Menlo" w:cs="Menlo"/>
+                <w:color w:val="000000"/>
+                <w:sz w:val="21"/>
+                <w:szCs w:val="21"/>
+                <w:shd w:val="clear" w:color="auto" w:fill="F7FAFF"/>
+              </w:rPr>
+              <w:t>;</w:t>
+            </w:r>
+            <w:r>
+              <w:rPr>
+                <w:rFonts w:ascii="Menlo" w:hAnsi="Menlo" w:cs="Menlo"/>
+                <w:color w:val="000000"/>
+                <w:sz w:val="21"/>
+                <w:szCs w:val="21"/>
+                <w:shd w:val="clear" w:color="auto" w:fill="F7FAFF"/>
+              </w:rPr>
+              <w:br/>
+              <w:t xml:space="preserve">        } </w:t>
+            </w:r>
+            <w:r>
+              <w:rPr>
+                <w:rFonts w:ascii="Menlo" w:hAnsi="Menlo" w:cs="Menlo"/>
+                <w:b/>
+                <w:bCs/>
+                <w:color w:val="000080"/>
+                <w:sz w:val="21"/>
+                <w:szCs w:val="21"/>
+                <w:shd w:val="clear" w:color="auto" w:fill="F7FAFF"/>
+              </w:rPr>
+              <w:t xml:space="preserve">else </w:t>
+            </w:r>
+            <w:r>
+              <w:rPr>
+                <w:rFonts w:ascii="Menlo" w:hAnsi="Menlo" w:cs="Menlo"/>
+                <w:color w:val="000000"/>
+                <w:sz w:val="21"/>
+                <w:szCs w:val="21"/>
+                <w:shd w:val="clear" w:color="auto" w:fill="F7FAFF"/>
+              </w:rPr>
+              <w:t>{</w:t>
+            </w:r>
+            <w:r>
+              <w:rPr>
+                <w:rFonts w:ascii="Menlo" w:hAnsi="Menlo" w:cs="Menlo"/>
+                <w:color w:val="000000"/>
+                <w:sz w:val="21"/>
+                <w:szCs w:val="21"/>
+                <w:shd w:val="clear" w:color="auto" w:fill="F7FAFF"/>
+              </w:rPr>
+              <w:br/>
+              <w:t xml:space="preserve">            </w:t>
+            </w:r>
+            <w:r>
+              <w:rPr>
+                <w:rFonts w:ascii="Menlo" w:hAnsi="Menlo" w:cs="Menlo"/>
+                <w:color w:val="660000"/>
+                <w:sz w:val="21"/>
+                <w:szCs w:val="21"/>
+                <w:shd w:val="clear" w:color="auto" w:fill="F7FAFF"/>
+              </w:rPr>
+              <w:t>$category</w:t>
+            </w:r>
+            <w:r>
+              <w:rPr>
+                <w:rFonts w:ascii="Menlo" w:hAnsi="Menlo" w:cs="Menlo"/>
+                <w:color w:val="000000"/>
+                <w:sz w:val="21"/>
+                <w:szCs w:val="21"/>
+                <w:shd w:val="clear" w:color="auto" w:fill="F7FAFF"/>
+              </w:rPr>
+              <w:t>-&gt;</w:t>
+            </w:r>
+            <w:r>
+              <w:rPr>
+                <w:rFonts w:ascii="Menlo" w:hAnsi="Menlo" w:cs="Menlo"/>
+                <w:b/>
+                <w:bCs/>
+                <w:color w:val="660E7A"/>
+                <w:sz w:val="21"/>
+                <w:szCs w:val="21"/>
+                <w:shd w:val="clear" w:color="auto" w:fill="F7FAFF"/>
+              </w:rPr>
+              <w:t xml:space="preserve">status </w:t>
+            </w:r>
+            <w:r>
+              <w:rPr>
+                <w:rFonts w:ascii="Menlo" w:hAnsi="Menlo" w:cs="Menlo"/>
+                <w:color w:val="000000"/>
+                <w:sz w:val="21"/>
+                <w:szCs w:val="21"/>
+                <w:shd w:val="clear" w:color="auto" w:fill="F7FAFF"/>
+              </w:rPr>
+              <w:t xml:space="preserve">= </w:t>
+            </w:r>
+            <w:r>
+              <w:rPr>
+                <w:rFonts w:ascii="Menlo" w:hAnsi="Menlo" w:cs="Menlo"/>
+                <w:b/>
+                <w:bCs/>
+                <w:color w:val="008000"/>
+                <w:sz w:val="21"/>
+                <w:szCs w:val="21"/>
+                <w:shd w:val="clear" w:color="auto" w:fill="F7FAFF"/>
+              </w:rPr>
+              <w:t>"0"</w:t>
+            </w:r>
+            <w:r>
+              <w:rPr>
+                <w:rFonts w:ascii="Menlo" w:hAnsi="Menlo" w:cs="Menlo"/>
+                <w:color w:val="000000"/>
+                <w:sz w:val="21"/>
+                <w:szCs w:val="21"/>
+                <w:shd w:val="clear" w:color="auto" w:fill="F7FAFF"/>
+              </w:rPr>
+              <w:t>;</w:t>
+            </w:r>
+            <w:r>
+              <w:rPr>
+                <w:rFonts w:ascii="Menlo" w:hAnsi="Menlo" w:cs="Menlo"/>
+                <w:color w:val="000000"/>
+                <w:sz w:val="21"/>
+                <w:szCs w:val="21"/>
+                <w:shd w:val="clear" w:color="auto" w:fill="F7FAFF"/>
+              </w:rPr>
+              <w:br/>
+              <w:t xml:space="preserve">        }</w:t>
+            </w:r>
+            <w:r>
+              <w:rPr>
+                <w:rFonts w:ascii="Menlo" w:hAnsi="Menlo" w:cs="Menlo"/>
+                <w:color w:val="000000"/>
+                <w:sz w:val="21"/>
+                <w:szCs w:val="21"/>
+                <w:shd w:val="clear" w:color="auto" w:fill="F7FAFF"/>
+              </w:rPr>
+              <w:br/>
+              <w:t xml:space="preserve">        </w:t>
+            </w:r>
+            <w:r>
+              <w:rPr>
+                <w:rFonts w:ascii="Menlo" w:hAnsi="Menlo" w:cs="Menlo"/>
+                <w:color w:val="660000"/>
+                <w:sz w:val="21"/>
+                <w:szCs w:val="21"/>
+                <w:shd w:val="clear" w:color="auto" w:fill="F7FAFF"/>
+              </w:rPr>
+              <w:t>$category</w:t>
+            </w:r>
+            <w:r>
+              <w:rPr>
+                <w:rFonts w:ascii="Menlo" w:hAnsi="Menlo" w:cs="Menlo"/>
+                <w:color w:val="000000"/>
+                <w:sz w:val="21"/>
+                <w:szCs w:val="21"/>
+                <w:shd w:val="clear" w:color="auto" w:fill="F7FAFF"/>
+              </w:rPr>
+              <w:t>-&gt;</w:t>
+            </w:r>
+            <w:r>
+              <w:rPr>
+                <w:rFonts w:ascii="Menlo" w:hAnsi="Menlo" w:cs="Menlo"/>
+                <w:b/>
+                <w:bCs/>
+                <w:color w:val="660E7A"/>
+                <w:sz w:val="21"/>
+                <w:szCs w:val="21"/>
+                <w:shd w:val="clear" w:color="auto" w:fill="F7FAFF"/>
+              </w:rPr>
+              <w:t xml:space="preserve">parent_id </w:t>
+            </w:r>
+            <w:r>
+              <w:rPr>
+                <w:rFonts w:ascii="Menlo" w:hAnsi="Menlo" w:cs="Menlo"/>
+                <w:color w:val="000000"/>
+                <w:sz w:val="21"/>
+                <w:szCs w:val="21"/>
+                <w:shd w:val="clear" w:color="auto" w:fill="F7FAFF"/>
+              </w:rPr>
+              <w:t xml:space="preserve">= </w:t>
+            </w:r>
+            <w:r>
+              <w:rPr>
+                <w:rFonts w:ascii="Menlo" w:hAnsi="Menlo" w:cs="Menlo"/>
+                <w:color w:val="660000"/>
+                <w:sz w:val="21"/>
+                <w:szCs w:val="21"/>
+                <w:shd w:val="clear" w:color="auto" w:fill="F7FAFF"/>
+              </w:rPr>
+              <w:t>$data</w:t>
+            </w:r>
+            <w:r>
+              <w:rPr>
+                <w:rFonts w:ascii="Menlo" w:hAnsi="Menlo" w:cs="Menlo"/>
+                <w:color w:val="000000"/>
+                <w:sz w:val="21"/>
+                <w:szCs w:val="21"/>
+                <w:shd w:val="clear" w:color="auto" w:fill="F7FAFF"/>
+              </w:rPr>
+              <w:t>[</w:t>
+            </w:r>
+            <w:r>
+              <w:rPr>
+                <w:rFonts w:ascii="Menlo" w:hAnsi="Menlo" w:cs="Menlo"/>
+                <w:b/>
+                <w:bCs/>
+                <w:color w:val="008000"/>
+                <w:sz w:val="21"/>
+                <w:szCs w:val="21"/>
+                <w:shd w:val="clear" w:color="auto" w:fill="F7FAFF"/>
+              </w:rPr>
+              <w:t>'parent_id'</w:t>
+            </w:r>
+            <w:r>
+              <w:rPr>
+                <w:rFonts w:ascii="Menlo" w:hAnsi="Menlo" w:cs="Menlo"/>
+                <w:color w:val="000000"/>
+                <w:sz w:val="21"/>
+                <w:szCs w:val="21"/>
+                <w:shd w:val="clear" w:color="auto" w:fill="F7FAFF"/>
+              </w:rPr>
+              <w:t>];</w:t>
+            </w:r>
+            <w:r>
+              <w:rPr>
+                <w:rFonts w:ascii="Menlo" w:hAnsi="Menlo" w:cs="Menlo"/>
+                <w:color w:val="000000"/>
+                <w:sz w:val="21"/>
+                <w:szCs w:val="21"/>
+                <w:shd w:val="clear" w:color="auto" w:fill="F7FAFF"/>
+              </w:rPr>
+              <w:br/>
+              <w:t xml:space="preserve">        </w:t>
+            </w:r>
+            <w:r>
+              <w:rPr>
+                <w:rFonts w:ascii="Menlo" w:hAnsi="Menlo" w:cs="Menlo"/>
+                <w:color w:val="660000"/>
+                <w:sz w:val="21"/>
+                <w:szCs w:val="21"/>
+                <w:shd w:val="clear" w:color="auto" w:fill="F7FAFF"/>
+              </w:rPr>
+              <w:t>$category</w:t>
+            </w:r>
+            <w:r>
+              <w:rPr>
+                <w:rFonts w:ascii="Menlo" w:hAnsi="Menlo" w:cs="Menlo"/>
+                <w:color w:val="000000"/>
+                <w:sz w:val="21"/>
+                <w:szCs w:val="21"/>
+                <w:shd w:val="clear" w:color="auto" w:fill="F7FAFF"/>
+              </w:rPr>
+              <w:t>-&gt;save();</w:t>
+            </w:r>
+            <w:r>
+              <w:rPr>
+                <w:rFonts w:ascii="Menlo" w:hAnsi="Menlo" w:cs="Menlo"/>
+                <w:color w:val="000000"/>
+                <w:sz w:val="21"/>
+                <w:szCs w:val="21"/>
+                <w:shd w:val="clear" w:color="auto" w:fill="F7FAFF"/>
+              </w:rPr>
+              <w:br/>
+              <w:t xml:space="preserve">        Session::</w:t>
+            </w:r>
+            <w:r>
+              <w:rPr>
+                <w:rFonts w:ascii="Menlo" w:hAnsi="Menlo" w:cs="Menlo"/>
+                <w:i/>
+                <w:iCs/>
+                <w:color w:val="000000"/>
+                <w:sz w:val="21"/>
+                <w:szCs w:val="21"/>
+                <w:shd w:val="clear" w:color="auto" w:fill="F7FAFF"/>
+              </w:rPr>
+              <w:t>flash</w:t>
+            </w:r>
+            <w:r>
+              <w:rPr>
+                <w:rFonts w:ascii="Menlo" w:hAnsi="Menlo" w:cs="Menlo"/>
+                <w:color w:val="000000"/>
+                <w:sz w:val="21"/>
+                <w:szCs w:val="21"/>
+                <w:shd w:val="clear" w:color="auto" w:fill="F7FAFF"/>
+              </w:rPr>
+              <w:t>(</w:t>
+            </w:r>
+            <w:r>
+              <w:rPr>
+                <w:rFonts w:ascii="Menlo" w:hAnsi="Menlo" w:cs="Menlo"/>
+                <w:b/>
+                <w:bCs/>
+                <w:color w:val="008000"/>
+                <w:sz w:val="21"/>
+                <w:szCs w:val="21"/>
+                <w:shd w:val="clear" w:color="auto" w:fill="F7FAFF"/>
+              </w:rPr>
+              <w:t>'success'</w:t>
+            </w:r>
+            <w:r>
+              <w:rPr>
+                <w:rFonts w:ascii="Menlo" w:hAnsi="Menlo" w:cs="Menlo"/>
+                <w:color w:val="000000"/>
+                <w:sz w:val="21"/>
+                <w:szCs w:val="21"/>
+                <w:shd w:val="clear" w:color="auto" w:fill="F7FAFF"/>
+              </w:rPr>
+              <w:t xml:space="preserve">, </w:t>
+            </w:r>
+            <w:r>
+              <w:rPr>
+                <w:rFonts w:ascii="Menlo" w:hAnsi="Menlo" w:cs="Menlo"/>
+                <w:b/>
+                <w:bCs/>
+                <w:color w:val="008000"/>
+                <w:sz w:val="21"/>
+                <w:szCs w:val="21"/>
+                <w:shd w:val="clear" w:color="auto" w:fill="F7FAFF"/>
+              </w:rPr>
+              <w:t>'Category Has Been Inserted Successfully'</w:t>
+            </w:r>
+            <w:r>
+              <w:rPr>
+                <w:rFonts w:ascii="Menlo" w:hAnsi="Menlo" w:cs="Menlo"/>
+                <w:color w:val="000000"/>
+                <w:sz w:val="21"/>
+                <w:szCs w:val="21"/>
+                <w:shd w:val="clear" w:color="auto" w:fill="F7FAFF"/>
+              </w:rPr>
+              <w:t>);</w:t>
+            </w:r>
+            <w:r>
+              <w:rPr>
+                <w:rFonts w:ascii="Menlo" w:hAnsi="Menlo" w:cs="Menlo"/>
+                <w:color w:val="000000"/>
+                <w:sz w:val="21"/>
+                <w:szCs w:val="21"/>
+                <w:shd w:val="clear" w:color="auto" w:fill="F7FAFF"/>
+              </w:rPr>
+              <w:br/>
+              <w:t xml:space="preserve">        </w:t>
+            </w:r>
+            <w:r>
+              <w:rPr>
+                <w:rFonts w:ascii="Menlo" w:hAnsi="Menlo" w:cs="Menlo"/>
+                <w:b/>
+                <w:bCs/>
+                <w:color w:val="000080"/>
+                <w:sz w:val="21"/>
+                <w:szCs w:val="21"/>
+                <w:shd w:val="clear" w:color="auto" w:fill="F7FAFF"/>
+              </w:rPr>
+              <w:t xml:space="preserve">return </w:t>
+            </w:r>
+            <w:r>
+              <w:rPr>
+                <w:rFonts w:ascii="Menlo" w:hAnsi="Menlo" w:cs="Menlo"/>
+                <w:color w:val="000000"/>
+                <w:sz w:val="21"/>
+                <w:szCs w:val="21"/>
+                <w:shd w:val="clear" w:color="auto" w:fill="F7FAFF"/>
+              </w:rPr>
+              <w:t>redirect()-&gt;route(</w:t>
+            </w:r>
+            <w:r>
+              <w:rPr>
+                <w:rFonts w:ascii="Menlo" w:hAnsi="Menlo" w:cs="Menlo"/>
+                <w:b/>
+                <w:bCs/>
+                <w:color w:val="008000"/>
+                <w:sz w:val="21"/>
+                <w:szCs w:val="21"/>
+                <w:shd w:val="clear" w:color="auto" w:fill="F7FAFF"/>
+              </w:rPr>
+              <w:t>'category.view'</w:t>
+            </w:r>
+            <w:r>
+              <w:rPr>
+                <w:rFonts w:ascii="Menlo" w:hAnsi="Menlo" w:cs="Menlo"/>
+                <w:color w:val="000000"/>
+                <w:sz w:val="21"/>
+                <w:szCs w:val="21"/>
+                <w:shd w:val="clear" w:color="auto" w:fill="F7FAFF"/>
+              </w:rPr>
+              <w:t>);</w:t>
+            </w:r>
+            <w:r>
+              <w:rPr>
+                <w:rFonts w:ascii="Menlo" w:hAnsi="Menlo" w:cs="Menlo"/>
+                <w:color w:val="000000"/>
+                <w:sz w:val="21"/>
+                <w:szCs w:val="21"/>
+                <w:shd w:val="clear" w:color="auto" w:fill="F7FAFF"/>
+              </w:rPr>
+              <w:br/>
+              <w:t xml:space="preserve">    }</w:t>
+            </w:r>
+            <w:r>
+              <w:rPr>
+                <w:rFonts w:ascii="Menlo" w:hAnsi="Menlo" w:cs="Menlo"/>
+                <w:color w:val="000000"/>
+                <w:sz w:val="21"/>
+                <w:szCs w:val="21"/>
+                <w:shd w:val="clear" w:color="auto" w:fill="F7FAFF"/>
+              </w:rPr>
+              <w:br/>
+            </w:r>
+            <w:r>
+              <w:rPr>
+                <w:rFonts w:ascii="Menlo" w:hAnsi="Menlo" w:cs="Menlo"/>
+                <w:color w:val="000000"/>
+                <w:sz w:val="21"/>
+                <w:szCs w:val="21"/>
+                <w:shd w:val="clear" w:color="auto" w:fill="F7FAFF"/>
+              </w:rPr>
+              <w:br/>
+              <w:t xml:space="preserve">    </w:t>
+            </w:r>
+            <w:r>
+              <w:rPr>
+                <w:rFonts w:ascii="Menlo" w:hAnsi="Menlo" w:cs="Menlo"/>
+                <w:color w:val="660000"/>
+                <w:sz w:val="21"/>
+                <w:szCs w:val="21"/>
+                <w:shd w:val="clear" w:color="auto" w:fill="F7FAFF"/>
+              </w:rPr>
+              <w:t xml:space="preserve">$levels </w:t>
+            </w:r>
+            <w:r>
+              <w:rPr>
+                <w:rFonts w:ascii="Menlo" w:hAnsi="Menlo" w:cs="Menlo"/>
+                <w:color w:val="000000"/>
+                <w:sz w:val="21"/>
+                <w:szCs w:val="21"/>
+                <w:shd w:val="clear" w:color="auto" w:fill="F7FAFF"/>
+              </w:rPr>
+              <w:t>= Category::</w:t>
+            </w:r>
+            <w:r>
+              <w:rPr>
+                <w:rFonts w:ascii="Menlo" w:hAnsi="Menlo" w:cs="Menlo"/>
+                <w:i/>
+                <w:iCs/>
+                <w:color w:val="000000"/>
+                <w:sz w:val="21"/>
+                <w:szCs w:val="21"/>
+                <w:shd w:val="clear" w:color="auto" w:fill="F7FAFF"/>
+              </w:rPr>
+              <w:t>where</w:t>
+            </w:r>
+            <w:r>
+              <w:rPr>
+                <w:rFonts w:ascii="Menlo" w:hAnsi="Menlo" w:cs="Menlo"/>
+                <w:color w:val="000000"/>
+                <w:sz w:val="21"/>
+                <w:szCs w:val="21"/>
+                <w:shd w:val="clear" w:color="auto" w:fill="F7FAFF"/>
+              </w:rPr>
+              <w:t>([</w:t>
+            </w:r>
+            <w:r>
+              <w:rPr>
+                <w:rFonts w:ascii="Menlo" w:hAnsi="Menlo" w:cs="Menlo"/>
+                <w:b/>
+                <w:bCs/>
+                <w:color w:val="008000"/>
+                <w:sz w:val="21"/>
+                <w:szCs w:val="21"/>
+                <w:shd w:val="clear" w:color="auto" w:fill="F7FAFF"/>
+              </w:rPr>
+              <w:t xml:space="preserve">'parent_id' </w:t>
+            </w:r>
+            <w:r>
+              <w:rPr>
+                <w:rFonts w:ascii="Menlo" w:hAnsi="Menlo" w:cs="Menlo"/>
+                <w:color w:val="000000"/>
+                <w:sz w:val="21"/>
+                <w:szCs w:val="21"/>
+                <w:shd w:val="clear" w:color="auto" w:fill="F7FAFF"/>
+              </w:rPr>
+              <w:t xml:space="preserve">=&gt; </w:t>
+            </w:r>
+            <w:r>
+              <w:rPr>
+                <w:rFonts w:ascii="Menlo" w:hAnsi="Menlo" w:cs="Menlo"/>
+                <w:color w:val="0000FF"/>
+                <w:sz w:val="21"/>
+                <w:szCs w:val="21"/>
+                <w:shd w:val="clear" w:color="auto" w:fill="F7FAFF"/>
+              </w:rPr>
+              <w:t>0</w:t>
+            </w:r>
+            <w:r>
+              <w:rPr>
+                <w:rFonts w:ascii="Menlo" w:hAnsi="Menlo" w:cs="Menlo"/>
+                <w:color w:val="000000"/>
+                <w:sz w:val="21"/>
+                <w:szCs w:val="21"/>
+                <w:shd w:val="clear" w:color="auto" w:fill="F7FAFF"/>
+              </w:rPr>
+              <w:t>])-&gt;get();</w:t>
+            </w:r>
+            <w:r>
+              <w:rPr>
+                <w:rFonts w:ascii="Menlo" w:hAnsi="Menlo" w:cs="Menlo"/>
+                <w:color w:val="000000"/>
+                <w:sz w:val="21"/>
+                <w:szCs w:val="21"/>
+                <w:shd w:val="clear" w:color="auto" w:fill="F7FAFF"/>
+              </w:rPr>
+              <w:t xml:space="preserve">   </w:t>
+            </w:r>
+            <w:r>
+              <w:rPr>
+                <w:rFonts w:ascii="Menlo" w:hAnsi="Menlo" w:cs="Menlo"/>
+                <w:color w:val="FF0000"/>
+                <w:sz w:val="21"/>
+                <w:szCs w:val="21"/>
+                <w:shd w:val="clear" w:color="auto" w:fill="F7FAFF"/>
+              </w:rPr>
+              <w:t>added this</w:t>
+            </w:r>
+            <w:r>
+              <w:rPr>
+                <w:rFonts w:ascii="Menlo" w:hAnsi="Menlo" w:cs="Menlo"/>
+                <w:color w:val="000000"/>
+                <w:sz w:val="21"/>
+                <w:szCs w:val="21"/>
+                <w:shd w:val="clear" w:color="auto" w:fill="F7FAFF"/>
+              </w:rPr>
+              <w:br/>
+              <w:t xml:space="preserve">    </w:t>
+            </w:r>
+            <w:r>
+              <w:rPr>
+                <w:rFonts w:ascii="Menlo" w:hAnsi="Menlo" w:cs="Menlo"/>
+                <w:b/>
+                <w:bCs/>
+                <w:color w:val="000080"/>
+                <w:sz w:val="21"/>
+                <w:szCs w:val="21"/>
+                <w:shd w:val="clear" w:color="auto" w:fill="F7FAFF"/>
+              </w:rPr>
+              <w:t xml:space="preserve">return </w:t>
+            </w:r>
+            <w:r>
+              <w:rPr>
+                <w:rFonts w:ascii="Menlo" w:hAnsi="Menlo" w:cs="Menlo"/>
+                <w:color w:val="000000"/>
+                <w:sz w:val="21"/>
+                <w:szCs w:val="21"/>
+                <w:shd w:val="clear" w:color="auto" w:fill="F7FAFF"/>
+              </w:rPr>
+              <w:t>view (</w:t>
+            </w:r>
+            <w:r>
+              <w:rPr>
+                <w:rFonts w:ascii="Menlo" w:hAnsi="Menlo" w:cs="Menlo"/>
+                <w:b/>
+                <w:bCs/>
+                <w:color w:val="008000"/>
+                <w:sz w:val="21"/>
+                <w:szCs w:val="21"/>
+                <w:shd w:val="clear" w:color="auto" w:fill="F7FAFF"/>
+              </w:rPr>
+              <w:t>'admin.categories.add_category'</w:t>
+            </w:r>
+            <w:r>
+              <w:rPr>
+                <w:rFonts w:ascii="Menlo" w:hAnsi="Menlo" w:cs="Menlo"/>
+                <w:color w:val="000000"/>
+                <w:sz w:val="21"/>
+                <w:szCs w:val="21"/>
+                <w:shd w:val="clear" w:color="auto" w:fill="F7FAFF"/>
+              </w:rPr>
+              <w:t xml:space="preserve">, </w:t>
+            </w:r>
+            <w:r>
+              <w:rPr>
+                <w:rFonts w:ascii="Menlo" w:hAnsi="Menlo" w:cs="Menlo"/>
+                <w:i/>
+                <w:iCs/>
+                <w:color w:val="000000"/>
+                <w:sz w:val="21"/>
+                <w:szCs w:val="21"/>
+                <w:shd w:val="clear" w:color="auto" w:fill="F7FAFF"/>
+              </w:rPr>
+              <w:t>compact</w:t>
+            </w:r>
+            <w:r>
+              <w:rPr>
+                <w:rFonts w:ascii="Menlo" w:hAnsi="Menlo" w:cs="Menlo"/>
+                <w:color w:val="000000"/>
+                <w:sz w:val="21"/>
+                <w:szCs w:val="21"/>
+                <w:shd w:val="clear" w:color="auto" w:fill="F7FAFF"/>
+              </w:rPr>
+              <w:t>(</w:t>
+            </w:r>
+            <w:r>
+              <w:rPr>
+                <w:rFonts w:ascii="Menlo" w:hAnsi="Menlo" w:cs="Menlo"/>
+                <w:b/>
+                <w:bCs/>
+                <w:color w:val="008000"/>
+                <w:sz w:val="21"/>
+                <w:szCs w:val="21"/>
+                <w:shd w:val="clear" w:color="auto" w:fill="F7FAFF"/>
+              </w:rPr>
+              <w:t>'levels'</w:t>
+            </w:r>
+            <w:r>
+              <w:rPr>
+                <w:rFonts w:ascii="Menlo" w:hAnsi="Menlo" w:cs="Menlo"/>
+                <w:color w:val="000000"/>
+                <w:sz w:val="21"/>
+                <w:szCs w:val="21"/>
+                <w:shd w:val="clear" w:color="auto" w:fill="F7FAFF"/>
+              </w:rPr>
+              <w:t>));</w:t>
+            </w:r>
+            <w:r>
+              <w:rPr>
+                <w:rFonts w:ascii="Menlo" w:hAnsi="Menlo" w:cs="Menlo"/>
+                <w:color w:val="000000"/>
+                <w:sz w:val="21"/>
+                <w:szCs w:val="21"/>
+                <w:shd w:val="clear" w:color="auto" w:fill="F7FAFF"/>
+              </w:rPr>
+              <w:br/>
+              <w:t>}</w:t>
+            </w:r>
+          </w:p>
+        </w:tc>
+      </w:tr>
+    </w:tbl>
+    <w:p>
+      <w:pPr>
+        <w:ind w:left="360"/>
+        <w:rPr>
+          <w:rFonts w:ascii="Century" w:hAnsi="Century"/>
+        </w:rPr>
+      </w:pPr>
+    </w:p>
+    <w:tbl>
+      <w:tblPr>
+        <w:tblStyle w:val="TableGrid"/>
+        <w:tblW w:w="0" w:type="auto"/>
+        <w:tblInd w:w="360" w:type="dxa"/>
+        <w:tblLook w:val="04A0" w:firstRow="1" w:lastRow="0" w:firstColumn="1" w:lastColumn="0" w:noHBand="0" w:noVBand="1"/>
+      </w:tblPr>
+      <w:tblGrid>
+        <w:gridCol w:w="8650"/>
+      </w:tblGrid>
+      <w:tr>
+        <w:tc>
+          <w:tcPr>
+            <w:tcW w:w="9010" w:type="dxa"/>
+          </w:tcPr>
+          <w:p>
+            <w:pPr>
+              <w:rPr>
+                <w:rFonts w:ascii="Century" w:hAnsi="Century"/>
+                <w:b/>
+              </w:rPr>
+            </w:pPr>
+            <w:r>
+              <w:rPr>
+                <w:rFonts w:ascii="Century" w:hAnsi="Century"/>
+                <w:b/>
+              </w:rPr>
+              <w:t>add_category.blade.php</w:t>
+            </w:r>
+          </w:p>
+        </w:tc>
+      </w:tr>
+      <w:tr>
+        <w:tc>
+          <w:tcPr>
+            <w:tcW w:w="9010" w:type="dxa"/>
+          </w:tcPr>
+          <w:p>
+            <w:pPr>
+              <w:pStyle w:val="HTMLPreformatted"/>
+              <w:shd w:val="clear" w:color="auto" w:fill="FFFFFF"/>
+              <w:rPr>
+                <w:rFonts w:ascii="Menlo" w:hAnsi="Menlo" w:cs="Menlo"/>
+                <w:color w:val="000000"/>
+                <w:sz w:val="21"/>
+                <w:szCs w:val="21"/>
+                <w:shd w:val="clear" w:color="auto" w:fill="EFEFEF"/>
+              </w:rPr>
+            </w:pPr>
+            <w:r>
+              <w:rPr>
+                <w:rFonts w:ascii="Menlo" w:hAnsi="Menlo" w:cs="Menlo"/>
+                <w:color w:val="000000"/>
+                <w:sz w:val="21"/>
+                <w:szCs w:val="21"/>
+                <w:shd w:val="clear" w:color="auto" w:fill="EFEFEF"/>
+              </w:rPr>
+              <w:t>&lt;</w:t>
+            </w:r>
+            <w:r>
+              <w:rPr>
+                <w:rFonts w:ascii="Menlo" w:hAnsi="Menlo" w:cs="Menlo"/>
+                <w:b/>
+                <w:bCs/>
+                <w:color w:val="000080"/>
+                <w:sz w:val="21"/>
+                <w:szCs w:val="21"/>
+                <w:shd w:val="clear" w:color="auto" w:fill="EFEFEF"/>
+              </w:rPr>
+              <w:t xml:space="preserve">select </w:t>
+            </w:r>
+            <w:r>
+              <w:rPr>
+                <w:rFonts w:ascii="Menlo" w:hAnsi="Menlo" w:cs="Menlo"/>
+                <w:b/>
+                <w:bCs/>
+                <w:color w:val="0000FF"/>
+                <w:sz w:val="21"/>
+                <w:szCs w:val="21"/>
+                <w:shd w:val="clear" w:color="auto" w:fill="EFEFEF"/>
+              </w:rPr>
+              <w:t>class=</w:t>
+            </w:r>
+            <w:r>
+              <w:rPr>
+                <w:rFonts w:ascii="Menlo" w:hAnsi="Menlo" w:cs="Menlo"/>
+                <w:b/>
+                <w:bCs/>
+                <w:color w:val="008000"/>
+                <w:sz w:val="21"/>
+                <w:szCs w:val="21"/>
+                <w:shd w:val="clear" w:color="auto" w:fill="EFEFEF"/>
+              </w:rPr>
+              <w:t xml:space="preserve">"custom-select col-12" </w:t>
+            </w:r>
+            <w:r>
+              <w:rPr>
+                <w:rFonts w:ascii="Menlo" w:hAnsi="Menlo" w:cs="Menlo"/>
+                <w:b/>
+                <w:bCs/>
+                <w:color w:val="0000FF"/>
+                <w:sz w:val="21"/>
+                <w:szCs w:val="21"/>
+                <w:shd w:val="clear" w:color="auto" w:fill="EFEFEF"/>
+              </w:rPr>
+              <w:t>name=</w:t>
+            </w:r>
+            <w:r>
+              <w:rPr>
+                <w:rFonts w:ascii="Menlo" w:hAnsi="Menlo" w:cs="Menlo"/>
+                <w:b/>
+                <w:bCs/>
+                <w:color w:val="008000"/>
+                <w:sz w:val="21"/>
+                <w:szCs w:val="21"/>
+                <w:shd w:val="clear" w:color="auto" w:fill="EFEFEF"/>
+              </w:rPr>
+              <w:t xml:space="preserve">"parent_id" </w:t>
+            </w:r>
+            <w:r>
+              <w:rPr>
+                <w:rFonts w:ascii="Menlo" w:hAnsi="Menlo" w:cs="Menlo"/>
+                <w:b/>
+                <w:bCs/>
+                <w:color w:val="0000FF"/>
+                <w:sz w:val="21"/>
+                <w:szCs w:val="21"/>
+                <w:shd w:val="clear" w:color="auto" w:fill="EFEFEF"/>
+              </w:rPr>
+              <w:t>id=</w:t>
+            </w:r>
+            <w:r>
+              <w:rPr>
+                <w:rFonts w:ascii="Menlo" w:hAnsi="Menlo" w:cs="Menlo"/>
+                <w:b/>
+                <w:bCs/>
+                <w:color w:val="008000"/>
+                <w:sz w:val="21"/>
+                <w:szCs w:val="21"/>
+                <w:shd w:val="clear" w:color="auto" w:fill="EFEFEF"/>
+              </w:rPr>
+              <w:t>"parent_id"</w:t>
+            </w:r>
+            <w:r>
+              <w:rPr>
+                <w:rFonts w:ascii="Menlo" w:hAnsi="Menlo" w:cs="Menlo"/>
+                <w:color w:val="000000"/>
+                <w:sz w:val="21"/>
+                <w:szCs w:val="21"/>
+                <w:shd w:val="clear" w:color="auto" w:fill="EFEFEF"/>
+              </w:rPr>
+              <w:t>&gt;</w:t>
+            </w:r>
+            <w:r>
+              <w:rPr>
+                <w:rFonts w:ascii="Menlo" w:hAnsi="Menlo" w:cs="Menlo"/>
+                <w:color w:val="000000"/>
+                <w:sz w:val="21"/>
+                <w:szCs w:val="21"/>
+              </w:rPr>
+              <w:br/>
+              <w:t xml:space="preserve">    </w:t>
+            </w:r>
+            <w:r>
+              <w:rPr>
+                <w:rFonts w:ascii="Menlo" w:hAnsi="Menlo" w:cs="Menlo"/>
+                <w:color w:val="000000"/>
+                <w:sz w:val="21"/>
+                <w:szCs w:val="21"/>
+                <w:shd w:val="clear" w:color="auto" w:fill="EFEFEF"/>
+              </w:rPr>
+              <w:t>&lt;</w:t>
+            </w:r>
+            <w:r>
+              <w:rPr>
+                <w:rFonts w:ascii="Menlo" w:hAnsi="Menlo" w:cs="Menlo"/>
+                <w:b/>
+                <w:bCs/>
+                <w:color w:val="000080"/>
+                <w:sz w:val="21"/>
+                <w:szCs w:val="21"/>
+                <w:shd w:val="clear" w:color="auto" w:fill="EFEFEF"/>
+              </w:rPr>
+              <w:t xml:space="preserve">option </w:t>
+            </w:r>
+            <w:r>
+              <w:rPr>
+                <w:rFonts w:ascii="Menlo" w:hAnsi="Menlo" w:cs="Menlo"/>
+                <w:b/>
+                <w:bCs/>
+                <w:color w:val="0000FF"/>
+                <w:sz w:val="21"/>
+                <w:szCs w:val="21"/>
+                <w:shd w:val="clear" w:color="auto" w:fill="EFEFEF"/>
+              </w:rPr>
+              <w:t>value=</w:t>
+            </w:r>
+            <w:r>
+              <w:rPr>
+                <w:rFonts w:ascii="Menlo" w:hAnsi="Menlo" w:cs="Menlo"/>
+                <w:b/>
+                <w:bCs/>
+                <w:color w:val="008000"/>
+                <w:sz w:val="21"/>
+                <w:szCs w:val="21"/>
+                <w:shd w:val="clear" w:color="auto" w:fill="EFEFEF"/>
+              </w:rPr>
+              <w:t>"0"</w:t>
+            </w:r>
+            <w:r>
+              <w:rPr>
+                <w:rFonts w:ascii="Menlo" w:hAnsi="Menlo" w:cs="Menlo"/>
+                <w:color w:val="000000"/>
+                <w:sz w:val="21"/>
+                <w:szCs w:val="21"/>
+                <w:shd w:val="clear" w:color="auto" w:fill="EFEFEF"/>
+              </w:rPr>
+              <w:t>&gt;</w:t>
+            </w:r>
+            <w:r>
+              <w:rPr>
+                <w:rFonts w:ascii="Menlo" w:hAnsi="Menlo" w:cs="Menlo"/>
+                <w:color w:val="000000"/>
+                <w:sz w:val="21"/>
+                <w:szCs w:val="21"/>
+              </w:rPr>
+              <w:t>Main Category</w:t>
+            </w:r>
+            <w:r>
+              <w:rPr>
+                <w:rFonts w:ascii="Menlo" w:hAnsi="Menlo" w:cs="Menlo"/>
+                <w:color w:val="000000"/>
+                <w:sz w:val="21"/>
+                <w:szCs w:val="21"/>
+                <w:shd w:val="clear" w:color="auto" w:fill="EFEFEF"/>
+              </w:rPr>
+              <w:t>&lt;/</w:t>
+            </w:r>
+            <w:r>
+              <w:rPr>
+                <w:rFonts w:ascii="Menlo" w:hAnsi="Menlo" w:cs="Menlo"/>
+                <w:b/>
+                <w:bCs/>
+                <w:color w:val="000080"/>
+                <w:sz w:val="21"/>
+                <w:szCs w:val="21"/>
+                <w:shd w:val="clear" w:color="auto" w:fill="EFEFEF"/>
+              </w:rPr>
+              <w:t>option</w:t>
+            </w:r>
+            <w:r>
+              <w:rPr>
+                <w:rFonts w:ascii="Menlo" w:hAnsi="Menlo" w:cs="Menlo"/>
+                <w:color w:val="000000"/>
+                <w:sz w:val="21"/>
+                <w:szCs w:val="21"/>
+                <w:shd w:val="clear" w:color="auto" w:fill="EFEFEF"/>
+              </w:rPr>
+              <w:t>&gt;</w:t>
+            </w:r>
+          </w:p>
+          <w:p>
+            <w:pPr>
+              <w:pStyle w:val="HTMLPreformatted"/>
+              <w:shd w:val="clear" w:color="auto" w:fill="FFFFFF"/>
+              <w:rPr>
+                <w:rFonts w:ascii="Menlo" w:hAnsi="Menlo" w:cs="Menlo"/>
+                <w:b/>
+                <w:bCs/>
+                <w:color w:val="000080"/>
+                <w:sz w:val="21"/>
+                <w:szCs w:val="21"/>
+                <w:shd w:val="clear" w:color="auto" w:fill="F7FAFF"/>
+              </w:rPr>
+            </w:pPr>
+            <w:r>
+              <w:rPr>
+                <w:rFonts w:ascii="Menlo" w:hAnsi="Menlo" w:cs="Menlo"/>
+                <w:color w:val="FF0000"/>
+                <w:sz w:val="21"/>
+                <w:szCs w:val="21"/>
+                <w:shd w:val="clear" w:color="auto" w:fill="EFEFEF"/>
+              </w:rPr>
+              <w:t>changed this</w:t>
+            </w:r>
+            <w:r>
+              <w:rPr>
+                <w:rFonts w:ascii="Menlo" w:hAnsi="Menlo" w:cs="Menlo"/>
+                <w:color w:val="000000"/>
+                <w:sz w:val="21"/>
+                <w:szCs w:val="21"/>
+              </w:rPr>
+              <w:br/>
+              <w:t xml:space="preserve">    </w:t>
+            </w:r>
+            <w:r>
+              <w:rPr>
+                <w:rFonts w:ascii="Menlo" w:hAnsi="Menlo" w:cs="Menlo"/>
+                <w:b/>
+                <w:bCs/>
+                <w:color w:val="000080"/>
+                <w:sz w:val="21"/>
+                <w:szCs w:val="21"/>
+                <w:shd w:val="clear" w:color="auto" w:fill="F7FAFF"/>
+              </w:rPr>
+              <w:t>@foreach(</w:t>
+            </w:r>
+            <w:r>
+              <w:rPr>
+                <w:rFonts w:ascii="Menlo" w:hAnsi="Menlo" w:cs="Menlo"/>
+                <w:color w:val="660000"/>
+                <w:sz w:val="21"/>
+                <w:szCs w:val="21"/>
+                <w:shd w:val="clear" w:color="auto" w:fill="F7FAFF"/>
+              </w:rPr>
+              <w:t xml:space="preserve">$levels </w:t>
+            </w:r>
+            <w:r>
+              <w:rPr>
+                <w:rFonts w:ascii="Menlo" w:hAnsi="Menlo" w:cs="Menlo"/>
+                <w:b/>
+                <w:bCs/>
+                <w:color w:val="000080"/>
+                <w:sz w:val="21"/>
+                <w:szCs w:val="21"/>
+                <w:shd w:val="clear" w:color="auto" w:fill="F7FAFF"/>
+              </w:rPr>
+              <w:t xml:space="preserve">as </w:t>
+            </w:r>
+            <w:r>
+              <w:rPr>
+                <w:rFonts w:ascii="Menlo" w:hAnsi="Menlo" w:cs="Menlo"/>
+                <w:color w:val="660000"/>
+                <w:sz w:val="21"/>
+                <w:szCs w:val="21"/>
+                <w:shd w:val="clear" w:color="auto" w:fill="F7FAFF"/>
+              </w:rPr>
+              <w:t>$level</w:t>
+            </w:r>
+            <w:r>
+              <w:rPr>
+                <w:rFonts w:ascii="Menlo" w:hAnsi="Menlo" w:cs="Menlo"/>
+                <w:b/>
+                <w:bCs/>
+                <w:color w:val="000080"/>
+                <w:sz w:val="21"/>
+                <w:szCs w:val="21"/>
+                <w:shd w:val="clear" w:color="auto" w:fill="F7FAFF"/>
+              </w:rPr>
+              <w:t>)</w:t>
+            </w:r>
+            <w:r>
+              <w:rPr>
+                <w:rFonts w:ascii="Menlo" w:hAnsi="Menlo" w:cs="Menlo"/>
+                <w:b/>
+                <w:bCs/>
+                <w:color w:val="000080"/>
+                <w:sz w:val="21"/>
+                <w:szCs w:val="21"/>
+                <w:shd w:val="clear" w:color="auto" w:fill="F7FAFF"/>
+              </w:rPr>
+              <w:br/>
+              <w:t xml:space="preserve">        </w:t>
+            </w:r>
+            <w:r>
+              <w:rPr>
+                <w:rFonts w:ascii="Menlo" w:hAnsi="Menlo" w:cs="Menlo"/>
+                <w:color w:val="000000"/>
+                <w:sz w:val="21"/>
+                <w:szCs w:val="21"/>
+                <w:shd w:val="clear" w:color="auto" w:fill="EFEFEF"/>
+              </w:rPr>
+              <w:t>&lt;</w:t>
+            </w:r>
+            <w:r>
+              <w:rPr>
+                <w:rFonts w:ascii="Menlo" w:hAnsi="Menlo" w:cs="Menlo"/>
+                <w:b/>
+                <w:bCs/>
+                <w:color w:val="000080"/>
+                <w:sz w:val="21"/>
+                <w:szCs w:val="21"/>
+                <w:shd w:val="clear" w:color="auto" w:fill="EFEFEF"/>
+              </w:rPr>
+              <w:t xml:space="preserve">option </w:t>
+            </w:r>
+            <w:r>
+              <w:rPr>
+                <w:rFonts w:ascii="Menlo" w:hAnsi="Menlo" w:cs="Menlo"/>
+                <w:b/>
+                <w:bCs/>
+                <w:color w:val="0000FF"/>
+                <w:sz w:val="21"/>
+                <w:szCs w:val="21"/>
+                <w:shd w:val="clear" w:color="auto" w:fill="EFEFEF"/>
+              </w:rPr>
+              <w:t>value=</w:t>
+            </w:r>
+            <w:r>
+              <w:rPr>
+                <w:rFonts w:ascii="Menlo" w:hAnsi="Menlo" w:cs="Menlo"/>
+                <w:b/>
+                <w:bCs/>
+                <w:color w:val="008000"/>
+                <w:sz w:val="21"/>
+                <w:szCs w:val="21"/>
+                <w:shd w:val="clear" w:color="auto" w:fill="EFEFEF"/>
+              </w:rPr>
+              <w:t>"</w:t>
+            </w:r>
+            <w:r>
+              <w:rPr>
+                <w:rFonts w:ascii="Menlo" w:hAnsi="Menlo" w:cs="Menlo"/>
+                <w:color w:val="000000"/>
+                <w:sz w:val="21"/>
+                <w:szCs w:val="21"/>
+                <w:shd w:val="clear" w:color="auto" w:fill="F7FAFF"/>
+              </w:rPr>
+              <w:t>{{</w:t>
+            </w:r>
+            <w:r>
+              <w:rPr>
+                <w:rFonts w:ascii="Menlo" w:hAnsi="Menlo" w:cs="Menlo"/>
+                <w:color w:val="660000"/>
+                <w:sz w:val="21"/>
+                <w:szCs w:val="21"/>
+                <w:shd w:val="clear" w:color="auto" w:fill="F7FAFF"/>
+              </w:rPr>
+              <w:t>$level</w:t>
+            </w:r>
+            <w:r>
+              <w:rPr>
+                <w:rFonts w:ascii="Menlo" w:hAnsi="Menlo" w:cs="Menlo"/>
+                <w:color w:val="000000"/>
+                <w:sz w:val="21"/>
+                <w:szCs w:val="21"/>
+                <w:shd w:val="clear" w:color="auto" w:fill="F7FAFF"/>
+              </w:rPr>
+              <w:t>-&gt;</w:t>
+            </w:r>
+            <w:r>
+              <w:rPr>
+                <w:rFonts w:ascii="Menlo" w:hAnsi="Menlo" w:cs="Menlo"/>
+                <w:b/>
+                <w:bCs/>
+                <w:color w:val="660E7A"/>
+                <w:sz w:val="21"/>
+                <w:szCs w:val="21"/>
+                <w:shd w:val="clear" w:color="auto" w:fill="F7FAFF"/>
+              </w:rPr>
+              <w:t>id</w:t>
+            </w:r>
+            <w:r>
+              <w:rPr>
+                <w:rFonts w:ascii="Menlo" w:hAnsi="Menlo" w:cs="Menlo"/>
+                <w:color w:val="000000"/>
+                <w:sz w:val="21"/>
+                <w:szCs w:val="21"/>
+                <w:shd w:val="clear" w:color="auto" w:fill="F7FAFF"/>
+              </w:rPr>
+              <w:t>}}</w:t>
+            </w:r>
+            <w:r>
+              <w:rPr>
+                <w:rFonts w:ascii="Menlo" w:hAnsi="Menlo" w:cs="Menlo"/>
+                <w:b/>
+                <w:bCs/>
+                <w:color w:val="008000"/>
+                <w:sz w:val="21"/>
+                <w:szCs w:val="21"/>
+                <w:shd w:val="clear" w:color="auto" w:fill="EFEFEF"/>
+              </w:rPr>
+              <w:t>"</w:t>
+            </w:r>
+            <w:r>
+              <w:rPr>
+                <w:rFonts w:ascii="Menlo" w:hAnsi="Menlo" w:cs="Menlo"/>
+                <w:color w:val="000000"/>
+                <w:sz w:val="21"/>
+                <w:szCs w:val="21"/>
+                <w:shd w:val="clear" w:color="auto" w:fill="EFEFEF"/>
+              </w:rPr>
+              <w:t>&gt;</w:t>
+            </w:r>
+            <w:r>
+              <w:rPr>
+                <w:rFonts w:ascii="Menlo" w:hAnsi="Menlo" w:cs="Menlo"/>
+                <w:color w:val="000000"/>
+                <w:sz w:val="21"/>
+                <w:szCs w:val="21"/>
+                <w:shd w:val="clear" w:color="auto" w:fill="F7FAFF"/>
+              </w:rPr>
+              <w:t>{{</w:t>
+            </w:r>
+            <w:r>
+              <w:rPr>
+                <w:rFonts w:ascii="Menlo" w:hAnsi="Menlo" w:cs="Menlo"/>
+                <w:color w:val="660000"/>
+                <w:sz w:val="21"/>
+                <w:szCs w:val="21"/>
+                <w:shd w:val="clear" w:color="auto" w:fill="F7FAFF"/>
+              </w:rPr>
+              <w:t>$level</w:t>
+            </w:r>
+            <w:r>
+              <w:rPr>
+                <w:rFonts w:ascii="Menlo" w:hAnsi="Menlo" w:cs="Menlo"/>
+                <w:color w:val="000000"/>
+                <w:sz w:val="21"/>
+                <w:szCs w:val="21"/>
+                <w:shd w:val="clear" w:color="auto" w:fill="F7FAFF"/>
+              </w:rPr>
+              <w:t>-&gt;</w:t>
+            </w:r>
+            <w:r>
+              <w:rPr>
+                <w:rFonts w:ascii="Menlo" w:hAnsi="Menlo" w:cs="Menlo"/>
+                <w:b/>
+                <w:bCs/>
+                <w:color w:val="660E7A"/>
+                <w:sz w:val="21"/>
+                <w:szCs w:val="21"/>
+                <w:shd w:val="clear" w:color="auto" w:fill="F7FAFF"/>
+              </w:rPr>
+              <w:t>name</w:t>
+            </w:r>
+            <w:r>
+              <w:rPr>
+                <w:rFonts w:ascii="Menlo" w:hAnsi="Menlo" w:cs="Menlo"/>
+                <w:color w:val="000000"/>
+                <w:sz w:val="21"/>
+                <w:szCs w:val="21"/>
+                <w:shd w:val="clear" w:color="auto" w:fill="F7FAFF"/>
+              </w:rPr>
+              <w:t>}}</w:t>
+            </w:r>
+            <w:r>
+              <w:rPr>
+                <w:rFonts w:ascii="Menlo" w:hAnsi="Menlo" w:cs="Menlo"/>
+                <w:color w:val="000000"/>
+                <w:sz w:val="21"/>
+                <w:szCs w:val="21"/>
+                <w:shd w:val="clear" w:color="auto" w:fill="EFEFEF"/>
+              </w:rPr>
+              <w:t>&lt;/</w:t>
+            </w:r>
+            <w:r>
+              <w:rPr>
+                <w:rFonts w:ascii="Menlo" w:hAnsi="Menlo" w:cs="Menlo"/>
+                <w:b/>
+                <w:bCs/>
+                <w:color w:val="000080"/>
+                <w:sz w:val="21"/>
+                <w:szCs w:val="21"/>
+                <w:shd w:val="clear" w:color="auto" w:fill="EFEFEF"/>
+              </w:rPr>
+              <w:t>option</w:t>
+            </w:r>
+            <w:r>
+              <w:rPr>
+                <w:rFonts w:ascii="Menlo" w:hAnsi="Menlo" w:cs="Menlo"/>
+                <w:color w:val="000000"/>
+                <w:sz w:val="21"/>
+                <w:szCs w:val="21"/>
+                <w:shd w:val="clear" w:color="auto" w:fill="EFEFEF"/>
+              </w:rPr>
+              <w:t>&gt;</w:t>
+            </w:r>
+            <w:r>
+              <w:rPr>
+                <w:rFonts w:ascii="Menlo" w:hAnsi="Menlo" w:cs="Menlo"/>
+                <w:color w:val="000000"/>
+                <w:sz w:val="21"/>
+                <w:szCs w:val="21"/>
+              </w:rPr>
+              <w:br/>
+              <w:t xml:space="preserve">        </w:t>
+            </w:r>
+            <w:r>
+              <w:rPr>
+                <w:rFonts w:ascii="Menlo" w:hAnsi="Menlo" w:cs="Menlo"/>
+                <w:b/>
+                <w:bCs/>
+                <w:color w:val="000080"/>
+                <w:sz w:val="21"/>
+                <w:szCs w:val="21"/>
+                <w:shd w:val="clear" w:color="auto" w:fill="F7FAFF"/>
+              </w:rPr>
+              <w:t>@endforeach</w:t>
+            </w:r>
+          </w:p>
+          <w:p>
+            <w:pPr>
+              <w:pStyle w:val="HTMLPreformatted"/>
+              <w:shd w:val="clear" w:color="auto" w:fill="FFFFFF"/>
+              <w:rPr>
+                <w:rFonts w:ascii="Menlo" w:hAnsi="Menlo" w:cs="Menlo"/>
+                <w:color w:val="000000"/>
+                <w:sz w:val="21"/>
+                <w:szCs w:val="21"/>
+              </w:rPr>
+            </w:pPr>
+            <w:r>
+              <w:rPr>
+                <w:rFonts w:ascii="Menlo" w:hAnsi="Menlo" w:cs="Menlo"/>
+                <w:b/>
+                <w:bCs/>
+                <w:color w:val="FF0000"/>
+                <w:sz w:val="21"/>
+                <w:szCs w:val="21"/>
+                <w:shd w:val="clear" w:color="auto" w:fill="F7FAFF"/>
+              </w:rPr>
+              <w:t>till here</w:t>
+            </w:r>
+            <w:r>
+              <w:rPr>
+                <w:rFonts w:ascii="Menlo" w:hAnsi="Menlo" w:cs="Menlo"/>
+                <w:b/>
+                <w:bCs/>
+                <w:color w:val="000080"/>
+                <w:sz w:val="21"/>
+                <w:szCs w:val="21"/>
+                <w:shd w:val="clear" w:color="auto" w:fill="F7FAFF"/>
+              </w:rPr>
+              <w:br/>
+            </w:r>
+            <w:r>
+              <w:rPr>
+                <w:rFonts w:ascii="Menlo" w:hAnsi="Menlo" w:cs="Menlo"/>
+                <w:color w:val="000000"/>
+                <w:sz w:val="21"/>
+                <w:szCs w:val="21"/>
+                <w:shd w:val="clear" w:color="auto" w:fill="EFEFEF"/>
+              </w:rPr>
+              <w:t>&lt;/</w:t>
+            </w:r>
+            <w:r>
+              <w:rPr>
+                <w:rFonts w:ascii="Menlo" w:hAnsi="Menlo" w:cs="Menlo"/>
+                <w:b/>
+                <w:bCs/>
+                <w:color w:val="000080"/>
+                <w:sz w:val="21"/>
+                <w:szCs w:val="21"/>
+                <w:shd w:val="clear" w:color="auto" w:fill="EFEFEF"/>
+              </w:rPr>
+              <w:t>select</w:t>
+            </w:r>
+            <w:r>
+              <w:rPr>
+                <w:rFonts w:ascii="Menlo" w:hAnsi="Menlo" w:cs="Menlo"/>
+                <w:color w:val="000000"/>
+                <w:sz w:val="21"/>
+                <w:szCs w:val="21"/>
+                <w:shd w:val="clear" w:color="auto" w:fill="EFEFEF"/>
+              </w:rPr>
+              <w:t>&gt;</w:t>
+            </w:r>
+          </w:p>
+          <w:p>
+            <w:pPr>
+              <w:rPr>
+                <w:rFonts w:ascii="Century" w:hAnsi="Century"/>
+                <w:b/>
+              </w:rPr>
+            </w:pPr>
+          </w:p>
+        </w:tc>
+      </w:tr>
+    </w:tbl>
+    <w:p>
+      <w:pPr>
+        <w:ind w:left="360"/>
+        <w:rPr>
+          <w:rFonts w:ascii="Century" w:hAnsi="Century"/>
+        </w:rPr>
+      </w:pPr>
+      <w:r>
+        <w:rPr>
+          <w:rFonts w:ascii="Century" w:hAnsi="Century"/>
+        </w:rPr>
+        <w:t>Same process for edit too</w:t>
+      </w:r>
+    </w:p>
+    <w:p>
+      <w:pPr>
+        <w:ind w:left="360"/>
+        <w:rPr>
+          <w:rFonts w:ascii="Century" w:hAnsi="Century"/>
+        </w:rPr>
+      </w:pPr>
+      <w:bookmarkStart w:id="0" w:name="_GoBack"/>
+      <w:bookmarkEnd w:id="0"/>
     </w:p>
     <w:sectPr>
       <w:pgSz w:w="11900" w:h="16840"/>

</xml_diff>

<commit_message>
Bug Fixed for Status
</commit_message>
<xml_diff>
--- a/documentation.docx
+++ b/documentation.docx
@@ -24105,6 +24105,701 @@
           <w:rFonts w:ascii="Century" w:hAnsi="Century"/>
         </w:rPr>
         <w:t>Same process for edit too</w:t>
+      </w:r>
+    </w:p>
+    <w:p>
+      <w:pPr>
+        <w:ind w:left="360"/>
+        <w:rPr>
+          <w:rFonts w:ascii="Century" w:hAnsi="Century"/>
+        </w:rPr>
+      </w:pPr>
+    </w:p>
+    <w:p>
+      <w:pPr>
+        <w:ind w:left="360"/>
+        <w:rPr>
+          <w:rFonts w:ascii="Century" w:hAnsi="Century"/>
+        </w:rPr>
+      </w:pPr>
+      <w:r>
+        <w:rPr>
+          <w:rFonts w:ascii="Century" w:hAnsi="Century"/>
+        </w:rPr>
+        <w:t xml:space="preserve">Also, for displaying category name </w:t>
+      </w:r>
+    </w:p>
+    <w:p>
+      <w:pPr>
+        <w:pStyle w:val="HTMLPreformatted"/>
+        <w:shd w:val="clear" w:color="auto" w:fill="FFFFFF"/>
+        <w:rPr>
+          <w:rFonts w:ascii="Menlo" w:hAnsi="Menlo" w:cs="Menlo"/>
+          <w:color w:val="000000"/>
+          <w:sz w:val="21"/>
+          <w:szCs w:val="21"/>
+        </w:rPr>
+      </w:pPr>
+      <w:r>
+        <w:rPr>
+          <w:rFonts w:ascii="Menlo" w:hAnsi="Menlo" w:cs="Menlo"/>
+          <w:color w:val="000000"/>
+          <w:sz w:val="21"/>
+          <w:szCs w:val="21"/>
+          <w:shd w:val="clear" w:color="auto" w:fill="EFEFEF"/>
+        </w:rPr>
+        <w:t>&lt;</w:t>
+      </w:r>
+      <w:r>
+        <w:rPr>
+          <w:rFonts w:ascii="Menlo" w:hAnsi="Menlo" w:cs="Menlo"/>
+          <w:b/>
+          <w:bCs/>
+          <w:color w:val="000080"/>
+          <w:sz w:val="21"/>
+          <w:szCs w:val="21"/>
+          <w:shd w:val="clear" w:color="auto" w:fill="EFEFEF"/>
+        </w:rPr>
+        <w:t>td</w:t>
+      </w:r>
+      <w:r>
+        <w:rPr>
+          <w:rFonts w:ascii="Menlo" w:hAnsi="Menlo" w:cs="Menlo"/>
+          <w:color w:val="000000"/>
+          <w:sz w:val="21"/>
+          <w:szCs w:val="21"/>
+          <w:shd w:val="clear" w:color="auto" w:fill="EFEFEF"/>
+        </w:rPr>
+        <w:t>&gt;</w:t>
+      </w:r>
+      <w:r>
+        <w:rPr>
+          <w:rFonts w:ascii="Menlo" w:hAnsi="Menlo" w:cs="Menlo"/>
+          <w:color w:val="000000"/>
+          <w:sz w:val="21"/>
+          <w:szCs w:val="21"/>
+        </w:rPr>
+        <w:br/>
+        <w:t xml:space="preserve">    </w:t>
+      </w:r>
+      <w:r>
+        <w:rPr>
+          <w:rFonts w:ascii="Menlo" w:hAnsi="Menlo" w:cs="Menlo"/>
+          <w:b/>
+          <w:bCs/>
+          <w:color w:val="000080"/>
+          <w:sz w:val="21"/>
+          <w:szCs w:val="21"/>
+          <w:shd w:val="clear" w:color="auto" w:fill="F7FAFF"/>
+        </w:rPr>
+        <w:t>@if(</w:t>
+      </w:r>
+      <w:r>
+        <w:rPr>
+          <w:rFonts w:ascii="Menlo" w:hAnsi="Menlo" w:cs="Menlo"/>
+          <w:color w:val="660000"/>
+          <w:sz w:val="21"/>
+          <w:szCs w:val="21"/>
+          <w:shd w:val="clear" w:color="auto" w:fill="F7FAFF"/>
+        </w:rPr>
+        <w:t>$category</w:t>
+      </w:r>
+      <w:r>
+        <w:rPr>
+          <w:rFonts w:ascii="Menlo" w:hAnsi="Menlo" w:cs="Menlo"/>
+          <w:color w:val="000000"/>
+          <w:sz w:val="21"/>
+          <w:szCs w:val="21"/>
+          <w:shd w:val="clear" w:color="auto" w:fill="F7FAFF"/>
+        </w:rPr>
+        <w:t>-&gt;</w:t>
+      </w:r>
+      <w:r>
+        <w:rPr>
+          <w:rFonts w:ascii="Menlo" w:hAnsi="Menlo" w:cs="Menlo"/>
+          <w:b/>
+          <w:bCs/>
+          <w:color w:val="660E7A"/>
+          <w:sz w:val="21"/>
+          <w:szCs w:val="21"/>
+          <w:shd w:val="clear" w:color="auto" w:fill="F7FAFF"/>
+        </w:rPr>
+        <w:t xml:space="preserve">parent_id </w:t>
+      </w:r>
+      <w:r>
+        <w:rPr>
+          <w:rFonts w:ascii="Menlo" w:hAnsi="Menlo" w:cs="Menlo"/>
+          <w:color w:val="000000"/>
+          <w:sz w:val="21"/>
+          <w:szCs w:val="21"/>
+          <w:shd w:val="clear" w:color="auto" w:fill="F7FAFF"/>
+        </w:rPr>
+        <w:t xml:space="preserve">== </w:t>
+      </w:r>
+      <w:r>
+        <w:rPr>
+          <w:rFonts w:ascii="Menlo" w:hAnsi="Menlo" w:cs="Menlo"/>
+          <w:color w:val="0000FF"/>
+          <w:sz w:val="21"/>
+          <w:szCs w:val="21"/>
+          <w:shd w:val="clear" w:color="auto" w:fill="F7FAFF"/>
+        </w:rPr>
+        <w:t>0</w:t>
+      </w:r>
+      <w:r>
+        <w:rPr>
+          <w:rFonts w:ascii="Menlo" w:hAnsi="Menlo" w:cs="Menlo"/>
+          <w:b/>
+          <w:bCs/>
+          <w:color w:val="000080"/>
+          <w:sz w:val="21"/>
+          <w:szCs w:val="21"/>
+          <w:shd w:val="clear" w:color="auto" w:fill="F7FAFF"/>
+        </w:rPr>
+        <w:t>)</w:t>
+      </w:r>
+      <w:r>
+        <w:rPr>
+          <w:rFonts w:ascii="Menlo" w:hAnsi="Menlo" w:cs="Menlo"/>
+          <w:b/>
+          <w:bCs/>
+          <w:color w:val="000080"/>
+          <w:sz w:val="21"/>
+          <w:szCs w:val="21"/>
+          <w:shd w:val="clear" w:color="auto" w:fill="F7FAFF"/>
+        </w:rPr>
+        <w:br/>
+        <w:t xml:space="preserve">        </w:t>
+      </w:r>
+      <w:r>
+        <w:rPr>
+          <w:rFonts w:ascii="Menlo" w:hAnsi="Menlo" w:cs="Menlo"/>
+          <w:color w:val="000000"/>
+          <w:sz w:val="21"/>
+          <w:szCs w:val="21"/>
+          <w:shd w:val="clear" w:color="auto" w:fill="EFEFEF"/>
+        </w:rPr>
+        <w:t>&lt;</w:t>
+      </w:r>
+      <w:r>
+        <w:rPr>
+          <w:rFonts w:ascii="Menlo" w:hAnsi="Menlo" w:cs="Menlo"/>
+          <w:b/>
+          <w:bCs/>
+          <w:color w:val="000080"/>
+          <w:sz w:val="21"/>
+          <w:szCs w:val="21"/>
+          <w:shd w:val="clear" w:color="auto" w:fill="EFEFEF"/>
+        </w:rPr>
+        <w:t xml:space="preserve">span </w:t>
+      </w:r>
+      <w:r>
+        <w:rPr>
+          <w:rFonts w:ascii="Menlo" w:hAnsi="Menlo" w:cs="Menlo"/>
+          <w:b/>
+          <w:bCs/>
+          <w:color w:val="0000FF"/>
+          <w:sz w:val="21"/>
+          <w:szCs w:val="21"/>
+          <w:shd w:val="clear" w:color="auto" w:fill="EFEFEF"/>
+        </w:rPr>
+        <w:t>class=</w:t>
+      </w:r>
+      <w:r>
+        <w:rPr>
+          <w:rFonts w:ascii="Menlo" w:hAnsi="Menlo" w:cs="Menlo"/>
+          <w:b/>
+          <w:bCs/>
+          <w:color w:val="008000"/>
+          <w:sz w:val="21"/>
+          <w:szCs w:val="21"/>
+          <w:shd w:val="clear" w:color="auto" w:fill="EFEFEF"/>
+        </w:rPr>
+        <w:t>"badge badge-primary"</w:t>
+      </w:r>
+      <w:r>
+        <w:rPr>
+          <w:rFonts w:ascii="Menlo" w:hAnsi="Menlo" w:cs="Menlo"/>
+          <w:color w:val="000000"/>
+          <w:sz w:val="21"/>
+          <w:szCs w:val="21"/>
+          <w:shd w:val="clear" w:color="auto" w:fill="EFEFEF"/>
+        </w:rPr>
+        <w:t>&gt;</w:t>
+      </w:r>
+      <w:r>
+        <w:rPr>
+          <w:rFonts w:ascii="Menlo" w:hAnsi="Menlo" w:cs="Menlo"/>
+          <w:color w:val="000000"/>
+          <w:sz w:val="21"/>
+          <w:szCs w:val="21"/>
+          <w:shd w:val="clear" w:color="auto" w:fill="F7FAFF"/>
+        </w:rPr>
+        <w:t xml:space="preserve">{{ </w:t>
+      </w:r>
+      <w:r>
+        <w:rPr>
+          <w:rFonts w:ascii="Menlo" w:hAnsi="Menlo" w:cs="Menlo"/>
+          <w:b/>
+          <w:bCs/>
+          <w:color w:val="008000"/>
+          <w:sz w:val="21"/>
+          <w:szCs w:val="21"/>
+          <w:shd w:val="clear" w:color="auto" w:fill="F7FAFF"/>
+        </w:rPr>
+        <w:t xml:space="preserve">'Main Category' </w:t>
+      </w:r>
+      <w:r>
+        <w:rPr>
+          <w:rFonts w:ascii="Menlo" w:hAnsi="Menlo" w:cs="Menlo"/>
+          <w:color w:val="000000"/>
+          <w:sz w:val="21"/>
+          <w:szCs w:val="21"/>
+          <w:shd w:val="clear" w:color="auto" w:fill="F7FAFF"/>
+        </w:rPr>
+        <w:t>}}</w:t>
+      </w:r>
+      <w:r>
+        <w:rPr>
+          <w:rFonts w:ascii="Menlo" w:hAnsi="Menlo" w:cs="Menlo"/>
+          <w:color w:val="000000"/>
+          <w:sz w:val="21"/>
+          <w:szCs w:val="21"/>
+          <w:shd w:val="clear" w:color="auto" w:fill="EFEFEF"/>
+        </w:rPr>
+        <w:t>&lt;/</w:t>
+      </w:r>
+      <w:r>
+        <w:rPr>
+          <w:rFonts w:ascii="Menlo" w:hAnsi="Menlo" w:cs="Menlo"/>
+          <w:b/>
+          <w:bCs/>
+          <w:color w:val="000080"/>
+          <w:sz w:val="21"/>
+          <w:szCs w:val="21"/>
+          <w:shd w:val="clear" w:color="auto" w:fill="EFEFEF"/>
+        </w:rPr>
+        <w:t>span</w:t>
+      </w:r>
+      <w:r>
+        <w:rPr>
+          <w:rFonts w:ascii="Menlo" w:hAnsi="Menlo" w:cs="Menlo"/>
+          <w:color w:val="000000"/>
+          <w:sz w:val="21"/>
+          <w:szCs w:val="21"/>
+          <w:shd w:val="clear" w:color="auto" w:fill="EFEFEF"/>
+        </w:rPr>
+        <w:t>&gt;</w:t>
+      </w:r>
+      <w:r>
+        <w:rPr>
+          <w:rFonts w:ascii="Menlo" w:hAnsi="Menlo" w:cs="Menlo"/>
+          <w:color w:val="000000"/>
+          <w:sz w:val="21"/>
+          <w:szCs w:val="21"/>
+        </w:rPr>
+        <w:br/>
+        <w:t xml:space="preserve">        </w:t>
+      </w:r>
+      <w:r>
+        <w:rPr>
+          <w:rFonts w:ascii="Menlo" w:hAnsi="Menlo" w:cs="Menlo"/>
+          <w:b/>
+          <w:bCs/>
+          <w:color w:val="000080"/>
+          <w:sz w:val="21"/>
+          <w:szCs w:val="21"/>
+          <w:shd w:val="clear" w:color="auto" w:fill="F7FAFF"/>
+        </w:rPr>
+        <w:t>@endif</w:t>
+      </w:r>
+      <w:r>
+        <w:rPr>
+          <w:rFonts w:ascii="Menlo" w:hAnsi="Menlo" w:cs="Menlo"/>
+          <w:b/>
+          <w:bCs/>
+          <w:color w:val="000080"/>
+          <w:sz w:val="21"/>
+          <w:szCs w:val="21"/>
+          <w:shd w:val="clear" w:color="auto" w:fill="F7FAFF"/>
+        </w:rPr>
+        <w:br/>
+        <w:t xml:space="preserve">    @foreach(</w:t>
+      </w:r>
+      <w:r>
+        <w:rPr>
+          <w:rFonts w:ascii="Menlo" w:hAnsi="Menlo" w:cs="Menlo"/>
+          <w:color w:val="660000"/>
+          <w:sz w:val="21"/>
+          <w:szCs w:val="21"/>
+          <w:shd w:val="clear" w:color="auto" w:fill="F7FAFF"/>
+        </w:rPr>
+        <w:t xml:space="preserve">$categories </w:t>
+      </w:r>
+      <w:r>
+        <w:rPr>
+          <w:rFonts w:ascii="Menlo" w:hAnsi="Menlo" w:cs="Menlo"/>
+          <w:b/>
+          <w:bCs/>
+          <w:color w:val="000080"/>
+          <w:sz w:val="21"/>
+          <w:szCs w:val="21"/>
+          <w:shd w:val="clear" w:color="auto" w:fill="F7FAFF"/>
+        </w:rPr>
+        <w:t xml:space="preserve">as </w:t>
+      </w:r>
+      <w:r>
+        <w:rPr>
+          <w:rFonts w:ascii="Menlo" w:hAnsi="Menlo" w:cs="Menlo"/>
+          <w:color w:val="660000"/>
+          <w:sz w:val="21"/>
+          <w:szCs w:val="21"/>
+          <w:shd w:val="clear" w:color="auto" w:fill="F7FAFF"/>
+        </w:rPr>
+        <w:t>$c</w:t>
+      </w:r>
+      <w:r>
+        <w:rPr>
+          <w:rFonts w:ascii="Menlo" w:hAnsi="Menlo" w:cs="Menlo"/>
+          <w:b/>
+          <w:bCs/>
+          <w:color w:val="000080"/>
+          <w:sz w:val="21"/>
+          <w:szCs w:val="21"/>
+          <w:shd w:val="clear" w:color="auto" w:fill="F7FAFF"/>
+        </w:rPr>
+        <w:t>)</w:t>
+      </w:r>
+      <w:r>
+        <w:rPr>
+          <w:rFonts w:ascii="Menlo" w:hAnsi="Menlo" w:cs="Menlo"/>
+          <w:b/>
+          <w:bCs/>
+          <w:color w:val="000080"/>
+          <w:sz w:val="21"/>
+          <w:szCs w:val="21"/>
+          <w:shd w:val="clear" w:color="auto" w:fill="F7FAFF"/>
+        </w:rPr>
+        <w:br/>
+        <w:t xml:space="preserve">        @if(</w:t>
+      </w:r>
+      <w:r>
+        <w:rPr>
+          <w:rFonts w:ascii="Menlo" w:hAnsi="Menlo" w:cs="Menlo"/>
+          <w:color w:val="660000"/>
+          <w:sz w:val="21"/>
+          <w:szCs w:val="21"/>
+          <w:shd w:val="clear" w:color="auto" w:fill="F7FAFF"/>
+        </w:rPr>
+        <w:t>$c</w:t>
+      </w:r>
+      <w:r>
+        <w:rPr>
+          <w:rFonts w:ascii="Menlo" w:hAnsi="Menlo" w:cs="Menlo"/>
+          <w:color w:val="000000"/>
+          <w:sz w:val="21"/>
+          <w:szCs w:val="21"/>
+          <w:shd w:val="clear" w:color="auto" w:fill="F7FAFF"/>
+        </w:rPr>
+        <w:t>-&gt;</w:t>
+      </w:r>
+      <w:r>
+        <w:rPr>
+          <w:rFonts w:ascii="Menlo" w:hAnsi="Menlo" w:cs="Menlo"/>
+          <w:b/>
+          <w:bCs/>
+          <w:color w:val="660E7A"/>
+          <w:sz w:val="21"/>
+          <w:szCs w:val="21"/>
+          <w:shd w:val="clear" w:color="auto" w:fill="F7FAFF"/>
+        </w:rPr>
+        <w:t xml:space="preserve">id </w:t>
+      </w:r>
+      <w:r>
+        <w:rPr>
+          <w:rFonts w:ascii="Menlo" w:hAnsi="Menlo" w:cs="Menlo"/>
+          <w:color w:val="000000"/>
+          <w:sz w:val="21"/>
+          <w:szCs w:val="21"/>
+          <w:shd w:val="clear" w:color="auto" w:fill="F7FAFF"/>
+        </w:rPr>
+        <w:t xml:space="preserve">== </w:t>
+      </w:r>
+      <w:r>
+        <w:rPr>
+          <w:rFonts w:ascii="Menlo" w:hAnsi="Menlo" w:cs="Menlo"/>
+          <w:color w:val="660000"/>
+          <w:sz w:val="21"/>
+          <w:szCs w:val="21"/>
+          <w:shd w:val="clear" w:color="auto" w:fill="F7FAFF"/>
+        </w:rPr>
+        <w:t>$category</w:t>
+      </w:r>
+      <w:r>
+        <w:rPr>
+          <w:rFonts w:ascii="Menlo" w:hAnsi="Menlo" w:cs="Menlo"/>
+          <w:color w:val="000000"/>
+          <w:sz w:val="21"/>
+          <w:szCs w:val="21"/>
+          <w:shd w:val="clear" w:color="auto" w:fill="F7FAFF"/>
+        </w:rPr>
+        <w:t>-&gt;</w:t>
+      </w:r>
+      <w:r>
+        <w:rPr>
+          <w:rFonts w:ascii="Menlo" w:hAnsi="Menlo" w:cs="Menlo"/>
+          <w:b/>
+          <w:bCs/>
+          <w:color w:val="660E7A"/>
+          <w:sz w:val="21"/>
+          <w:szCs w:val="21"/>
+          <w:shd w:val="clear" w:color="auto" w:fill="F7FAFF"/>
+        </w:rPr>
+        <w:t>parent_id</w:t>
+      </w:r>
+      <w:r>
+        <w:rPr>
+          <w:rFonts w:ascii="Menlo" w:hAnsi="Menlo" w:cs="Menlo"/>
+          <w:b/>
+          <w:bCs/>
+          <w:color w:val="000080"/>
+          <w:sz w:val="21"/>
+          <w:szCs w:val="21"/>
+          <w:shd w:val="clear" w:color="auto" w:fill="F7FAFF"/>
+        </w:rPr>
+        <w:t>)</w:t>
+      </w:r>
+      <w:r>
+        <w:rPr>
+          <w:rFonts w:ascii="Menlo" w:hAnsi="Menlo" w:cs="Menlo"/>
+          <w:b/>
+          <w:bCs/>
+          <w:color w:val="000080"/>
+          <w:sz w:val="21"/>
+          <w:szCs w:val="21"/>
+          <w:shd w:val="clear" w:color="auto" w:fill="F7FAFF"/>
+        </w:rPr>
+        <w:br/>
+        <w:t xml:space="preserve">            </w:t>
+      </w:r>
+      <w:r>
+        <w:rPr>
+          <w:rFonts w:ascii="Menlo" w:hAnsi="Menlo" w:cs="Menlo"/>
+          <w:color w:val="000000"/>
+          <w:sz w:val="21"/>
+          <w:szCs w:val="21"/>
+          <w:shd w:val="clear" w:color="auto" w:fill="EFEFEF"/>
+        </w:rPr>
+        <w:t>&lt;</w:t>
+      </w:r>
+      <w:r>
+        <w:rPr>
+          <w:rFonts w:ascii="Menlo" w:hAnsi="Menlo" w:cs="Menlo"/>
+          <w:b/>
+          <w:bCs/>
+          <w:color w:val="000080"/>
+          <w:sz w:val="21"/>
+          <w:szCs w:val="21"/>
+          <w:shd w:val="clear" w:color="auto" w:fill="EFEFEF"/>
+        </w:rPr>
+        <w:t xml:space="preserve">span </w:t>
+      </w:r>
+      <w:r>
+        <w:rPr>
+          <w:rFonts w:ascii="Menlo" w:hAnsi="Menlo" w:cs="Menlo"/>
+          <w:b/>
+          <w:bCs/>
+          <w:color w:val="0000FF"/>
+          <w:sz w:val="21"/>
+          <w:szCs w:val="21"/>
+          <w:shd w:val="clear" w:color="auto" w:fill="EFEFEF"/>
+        </w:rPr>
+        <w:t>class=</w:t>
+      </w:r>
+      <w:r>
+        <w:rPr>
+          <w:rFonts w:ascii="Menlo" w:hAnsi="Menlo" w:cs="Menlo"/>
+          <w:b/>
+          <w:bCs/>
+          <w:color w:val="008000"/>
+          <w:sz w:val="21"/>
+          <w:szCs w:val="21"/>
+          <w:shd w:val="clear" w:color="auto" w:fill="EFEFEF"/>
+        </w:rPr>
+        <w:t>"badge badge-info"</w:t>
+      </w:r>
+      <w:r>
+        <w:rPr>
+          <w:rFonts w:ascii="Menlo" w:hAnsi="Menlo" w:cs="Menlo"/>
+          <w:color w:val="000000"/>
+          <w:sz w:val="21"/>
+          <w:szCs w:val="21"/>
+          <w:shd w:val="clear" w:color="auto" w:fill="EFEFEF"/>
+        </w:rPr>
+        <w:t>&gt;</w:t>
+      </w:r>
+      <w:r>
+        <w:rPr>
+          <w:rFonts w:ascii="Menlo" w:hAnsi="Menlo" w:cs="Menlo"/>
+          <w:color w:val="000000"/>
+          <w:sz w:val="21"/>
+          <w:szCs w:val="21"/>
+          <w:shd w:val="clear" w:color="auto" w:fill="F7FAFF"/>
+        </w:rPr>
+        <w:t xml:space="preserve">{{ </w:t>
+      </w:r>
+      <w:r>
+        <w:rPr>
+          <w:rFonts w:ascii="Menlo" w:hAnsi="Menlo" w:cs="Menlo"/>
+          <w:color w:val="660000"/>
+          <w:sz w:val="21"/>
+          <w:szCs w:val="21"/>
+          <w:shd w:val="clear" w:color="auto" w:fill="F7FAFF"/>
+        </w:rPr>
+        <w:t>$c</w:t>
+      </w:r>
+      <w:r>
+        <w:rPr>
+          <w:rFonts w:ascii="Menlo" w:hAnsi="Menlo" w:cs="Menlo"/>
+          <w:color w:val="000000"/>
+          <w:sz w:val="21"/>
+          <w:szCs w:val="21"/>
+          <w:shd w:val="clear" w:color="auto" w:fill="F7FAFF"/>
+        </w:rPr>
+        <w:t>-&gt;</w:t>
+      </w:r>
+      <w:r>
+        <w:rPr>
+          <w:rFonts w:ascii="Menlo" w:hAnsi="Menlo" w:cs="Menlo"/>
+          <w:b/>
+          <w:bCs/>
+          <w:color w:val="660E7A"/>
+          <w:sz w:val="21"/>
+          <w:szCs w:val="21"/>
+          <w:shd w:val="clear" w:color="auto" w:fill="F7FAFF"/>
+        </w:rPr>
+        <w:t xml:space="preserve">name </w:t>
+      </w:r>
+      <w:r>
+        <w:rPr>
+          <w:rFonts w:ascii="Menlo" w:hAnsi="Menlo" w:cs="Menlo"/>
+          <w:color w:val="000000"/>
+          <w:sz w:val="21"/>
+          <w:szCs w:val="21"/>
+          <w:shd w:val="clear" w:color="auto" w:fill="F7FAFF"/>
+        </w:rPr>
+        <w:t>}}</w:t>
+      </w:r>
+      <w:r>
+        <w:rPr>
+          <w:rFonts w:ascii="Menlo" w:hAnsi="Menlo" w:cs="Menlo"/>
+          <w:color w:val="000000"/>
+          <w:sz w:val="21"/>
+          <w:szCs w:val="21"/>
+          <w:shd w:val="clear" w:color="auto" w:fill="EFEFEF"/>
+        </w:rPr>
+        <w:t>&lt;/</w:t>
+      </w:r>
+      <w:r>
+        <w:rPr>
+          <w:rFonts w:ascii="Menlo" w:hAnsi="Menlo" w:cs="Menlo"/>
+          <w:b/>
+          <w:bCs/>
+          <w:color w:val="000080"/>
+          <w:sz w:val="21"/>
+          <w:szCs w:val="21"/>
+          <w:shd w:val="clear" w:color="auto" w:fill="EFEFEF"/>
+        </w:rPr>
+        <w:t>span</w:t>
+      </w:r>
+      <w:r>
+        <w:rPr>
+          <w:rFonts w:ascii="Menlo" w:hAnsi="Menlo" w:cs="Menlo"/>
+          <w:color w:val="000000"/>
+          <w:sz w:val="21"/>
+          <w:szCs w:val="21"/>
+          <w:shd w:val="clear" w:color="auto" w:fill="EFEFEF"/>
+        </w:rPr>
+        <w:t>&gt;</w:t>
+      </w:r>
+      <w:r>
+        <w:rPr>
+          <w:rFonts w:ascii="Menlo" w:hAnsi="Menlo" w:cs="Menlo"/>
+          <w:color w:val="000000"/>
+          <w:sz w:val="21"/>
+          <w:szCs w:val="21"/>
+        </w:rPr>
+        <w:br/>
+        <w:t xml:space="preserve">            </w:t>
+      </w:r>
+      <w:r>
+        <w:rPr>
+          <w:rFonts w:ascii="Menlo" w:hAnsi="Menlo" w:cs="Menlo"/>
+          <w:b/>
+          <w:bCs/>
+          <w:color w:val="000080"/>
+          <w:sz w:val="21"/>
+          <w:szCs w:val="21"/>
+          <w:shd w:val="clear" w:color="auto" w:fill="F7FAFF"/>
+        </w:rPr>
+        <w:t>@endif</w:t>
+      </w:r>
+      <w:r>
+        <w:rPr>
+          <w:rFonts w:ascii="Menlo" w:hAnsi="Menlo" w:cs="Menlo"/>
+          <w:b/>
+          <w:bCs/>
+          <w:color w:val="000080"/>
+          <w:sz w:val="21"/>
+          <w:szCs w:val="21"/>
+          <w:shd w:val="clear" w:color="auto" w:fill="F7FAFF"/>
+        </w:rPr>
+        <w:br/>
+        <w:t xml:space="preserve">        @endforeach</w:t>
+      </w:r>
+      <w:r>
+        <w:rPr>
+          <w:rFonts w:ascii="Menlo" w:hAnsi="Menlo" w:cs="Menlo"/>
+          <w:b/>
+          <w:bCs/>
+          <w:color w:val="000080"/>
+          <w:sz w:val="21"/>
+          <w:szCs w:val="21"/>
+          <w:shd w:val="clear" w:color="auto" w:fill="F7FAFF"/>
+        </w:rPr>
+        <w:br/>
+      </w:r>
+      <w:r>
+        <w:rPr>
+          <w:rFonts w:ascii="Menlo" w:hAnsi="Menlo" w:cs="Menlo"/>
+          <w:color w:val="000000"/>
+          <w:sz w:val="21"/>
+          <w:szCs w:val="21"/>
+          <w:shd w:val="clear" w:color="auto" w:fill="EFEFEF"/>
+        </w:rPr>
+        <w:t>&lt;/</w:t>
+      </w:r>
+      <w:r>
+        <w:rPr>
+          <w:rFonts w:ascii="Menlo" w:hAnsi="Menlo" w:cs="Menlo"/>
+          <w:b/>
+          <w:bCs/>
+          <w:color w:val="000080"/>
+          <w:sz w:val="21"/>
+          <w:szCs w:val="21"/>
+          <w:shd w:val="clear" w:color="auto" w:fill="EFEFEF"/>
+        </w:rPr>
+        <w:t>td</w:t>
+      </w:r>
+      <w:r>
+        <w:rPr>
+          <w:rFonts w:ascii="Menlo" w:hAnsi="Menlo" w:cs="Menlo"/>
+          <w:color w:val="000000"/>
+          <w:sz w:val="21"/>
+          <w:szCs w:val="21"/>
+          <w:shd w:val="clear" w:color="auto" w:fill="EFEFEF"/>
+        </w:rPr>
+        <w:t>&gt;</w:t>
       </w:r>
     </w:p>
     <w:p>

</xml_diff>